<commit_message>
Changes made on pc for ex1
</commit_message>
<xml_diff>
--- a/EX1/Report.docx
+++ b/EX1/Report.docx
@@ -116,6 +116,7 @@
           <w:lang w:val="en-US"/>
         </w:rPr>
       </w:pPr>
+      <w:proofErr w:type="spellStart"/>
       <w:r>
         <w:rPr>
           <w:rFonts w:asciiTheme="majorHAnsi" w:hAnsiTheme="majorHAnsi" w:cstheme="majorHAnsi"/>
@@ -123,7 +124,37 @@
           <w:szCs w:val="24"/>
           <w:lang w:val="en-US"/>
         </w:rPr>
-        <w:t>Lior Tondovski – 307870766</w:t>
+        <w:t>Lior</w:t>
+      </w:r>
+      <w:proofErr w:type="spellEnd"/>
+      <w:r>
+        <w:rPr>
+          <w:rFonts w:asciiTheme="majorHAnsi" w:hAnsiTheme="majorHAnsi" w:cstheme="majorHAnsi"/>
+          <w:sz w:val="24"/>
+          <w:szCs w:val="24"/>
+          <w:lang w:val="en-US"/>
+        </w:rPr>
+        <w:t xml:space="preserve"> </w:t>
+      </w:r>
+      <w:proofErr w:type="spellStart"/>
+      <w:r>
+        <w:rPr>
+          <w:rFonts w:asciiTheme="majorHAnsi" w:hAnsiTheme="majorHAnsi" w:cstheme="majorHAnsi"/>
+          <w:sz w:val="24"/>
+          <w:szCs w:val="24"/>
+          <w:lang w:val="en-US"/>
+        </w:rPr>
+        <w:t>Tondovski</w:t>
+      </w:r>
+      <w:proofErr w:type="spellEnd"/>
+      <w:r>
+        <w:rPr>
+          <w:rFonts w:asciiTheme="majorHAnsi" w:hAnsiTheme="majorHAnsi" w:cstheme="majorHAnsi"/>
+          <w:sz w:val="24"/>
+          <w:szCs w:val="24"/>
+          <w:lang w:val="en-US"/>
+        </w:rPr>
+        <w:t xml:space="preserve"> – 307870766</w:t>
       </w:r>
     </w:p>
     <w:p>
@@ -184,7 +215,443 @@
     </w:p>
     <w:p>
       <w:pPr>
-        <w:jc w:val="center"/>
+        <w:rPr>
+          <w:rFonts w:asciiTheme="majorHAnsi" w:hAnsiTheme="majorHAnsi" w:cstheme="majorHAnsi"/>
+          <w:b/>
+          <w:bCs/>
+          <w:sz w:val="24"/>
+          <w:szCs w:val="24"/>
+          <w:u w:val="single"/>
+          <w:lang w:val="en-US"/>
+        </w:rPr>
+      </w:pPr>
+      <w:r>
+        <w:rPr>
+          <w:rFonts w:asciiTheme="majorHAnsi" w:hAnsiTheme="majorHAnsi" w:cstheme="majorHAnsi"/>
+          <w:b/>
+          <w:bCs/>
+          <w:sz w:val="24"/>
+          <w:szCs w:val="24"/>
+          <w:u w:val="single"/>
+        </w:rPr>
+        <w:t xml:space="preserve">Part </w:t>
+      </w:r>
+      <w:r>
+        <w:rPr>
+          <w:rFonts w:asciiTheme="majorHAnsi" w:hAnsiTheme="majorHAnsi" w:cstheme="majorHAnsi"/>
+          <w:b/>
+          <w:bCs/>
+          <w:sz w:val="24"/>
+          <w:szCs w:val="24"/>
+          <w:u w:val="single"/>
+          <w:lang w:val="en-US"/>
+        </w:rPr>
+        <w:t>0</w:t>
+      </w:r>
+      <w:r>
+        <w:rPr>
+          <w:rFonts w:asciiTheme="majorHAnsi" w:hAnsiTheme="majorHAnsi" w:cstheme="majorHAnsi"/>
+          <w:b/>
+          <w:bCs/>
+          <w:sz w:val="24"/>
+          <w:szCs w:val="24"/>
+          <w:u w:val="single"/>
+        </w:rPr>
+        <w:t xml:space="preserve"> – </w:t>
+      </w:r>
+      <w:r>
+        <w:rPr>
+          <w:rFonts w:asciiTheme="majorHAnsi" w:hAnsiTheme="majorHAnsi" w:cstheme="majorHAnsi" w:hint="cs"/>
+          <w:b/>
+          <w:bCs/>
+          <w:sz w:val="24"/>
+          <w:szCs w:val="24"/>
+          <w:u w:val="single"/>
+        </w:rPr>
+        <w:t>B</w:t>
+      </w:r>
+      <w:proofErr w:type="spellStart"/>
+      <w:r>
+        <w:rPr>
+          <w:rFonts w:asciiTheme="majorHAnsi" w:hAnsiTheme="majorHAnsi" w:cstheme="majorHAnsi"/>
+          <w:b/>
+          <w:bCs/>
+          <w:sz w:val="24"/>
+          <w:szCs w:val="24"/>
+          <w:u w:val="single"/>
+          <w:lang w:val="en-US"/>
+        </w:rPr>
+        <w:t>aseline</w:t>
+      </w:r>
+      <w:proofErr w:type="spellEnd"/>
+      <w:r>
+        <w:rPr>
+          <w:rFonts w:asciiTheme="majorHAnsi" w:hAnsiTheme="majorHAnsi" w:cstheme="majorHAnsi"/>
+          <w:b/>
+          <w:bCs/>
+          <w:sz w:val="24"/>
+          <w:szCs w:val="24"/>
+          <w:u w:val="single"/>
+          <w:lang w:val="en-US"/>
+        </w:rPr>
+        <w:t xml:space="preserve"> model</w:t>
+      </w:r>
+      <w:r>
+        <w:rPr>
+          <w:rFonts w:asciiTheme="majorHAnsi" w:hAnsiTheme="majorHAnsi" w:cstheme="majorHAnsi"/>
+          <w:b/>
+          <w:bCs/>
+          <w:sz w:val="24"/>
+          <w:szCs w:val="24"/>
+          <w:u w:val="single"/>
+          <w:lang w:val="en-US"/>
+        </w:rPr>
+        <w:t>:</w:t>
+      </w:r>
+    </w:p>
+    <w:p>
+      <w:pPr>
+        <w:rPr>
+          <w:rFonts w:asciiTheme="majorHAnsi" w:hAnsiTheme="majorHAnsi" w:cstheme="majorHAnsi"/>
+          <w:lang w:val="en-US"/>
+        </w:rPr>
+      </w:pPr>
+      <w:r>
+        <w:rPr>
+          <w:rFonts w:asciiTheme="majorHAnsi" w:hAnsiTheme="majorHAnsi" w:cstheme="majorHAnsi"/>
+          <w:lang w:val="en-US"/>
+        </w:rPr>
+        <w:t>For Every user and item, we give the average of all the training data reviews as the prediction.</w:t>
+      </w:r>
+    </w:p>
+    <w:p>
+      <w:pPr>
+        <w:spacing w:line="256" w:lineRule="auto"/>
+        <w:rPr>
+          <w:rFonts w:ascii="Calibri Light" w:eastAsia="Times New Roman" w:hAnsi="Calibri Light" w:cs="Calibri Light"/>
+          <w:lang w:val="en-US"/>
+        </w:rPr>
+      </w:pPr>
+      <w:r>
+        <w:rPr>
+          <w:rFonts w:ascii="Calibri Light" w:eastAsia="Times New Roman" w:hAnsi="Calibri Light" w:cs="Calibri Light"/>
+          <w:lang w:val="en-US"/>
+        </w:rPr>
+        <w:t>The main components are:</w:t>
+      </w:r>
+    </w:p>
+    <w:p>
+      <w:pPr>
+        <w:spacing w:line="233" w:lineRule="atLeast"/>
+        <w:ind w:left="720"/>
+        <w:rPr>
+          <w:rFonts w:ascii="Calibri" w:eastAsia="Times New Roman" w:hAnsi="Calibri" w:cs="Calibri"/>
+          <w:color w:val="222222"/>
+        </w:rPr>
+      </w:pPr>
+      <w:r>
+        <w:rPr>
+          <w:rFonts w:ascii="Calibri Light" w:eastAsia="Times New Roman" w:hAnsi="Calibri Light" w:cs="Calibri Light"/>
+          <w:color w:val="222222"/>
+          <w:lang w:val="en-US"/>
+        </w:rPr>
+        <w:t>1</w:t>
+      </w:r>
+      <w:r>
+        <w:rPr>
+          <w:rFonts w:ascii="Calibri Light" w:eastAsia="Times New Roman" w:hAnsi="Calibri Light" w:cs="Calibri Light"/>
+          <w:color w:val="222222"/>
+          <w:lang w:val="en-US"/>
+        </w:rPr>
+        <w:t xml:space="preserve">. </w:t>
+      </w:r>
+      <w:r>
+        <w:rPr>
+          <w:rFonts w:ascii="Calibri Light" w:eastAsia="Times New Roman" w:hAnsi="Calibri Light" w:cs="Calibri Light"/>
+          <w:color w:val="222222"/>
+          <w:lang w:val="en-US"/>
+        </w:rPr>
+        <w:t>C</w:t>
+      </w:r>
+      <w:r>
+        <w:rPr>
+          <w:rFonts w:ascii="Calibri Light" w:eastAsia="Times New Roman" w:hAnsi="Calibri Light" w:cs="Calibri Light"/>
+          <w:color w:val="222222"/>
+          <w:lang w:val="en-US"/>
+        </w:rPr>
+        <w:t>alculat</w:t>
+      </w:r>
+      <w:r>
+        <w:rPr>
+          <w:rFonts w:ascii="Calibri Light" w:eastAsia="Times New Roman" w:hAnsi="Calibri Light" w:cs="Calibri Light"/>
+          <w:color w:val="222222"/>
+          <w:lang w:val="en-US"/>
+        </w:rPr>
+        <w:t>ion of</w:t>
+      </w:r>
+      <w:r>
+        <w:rPr>
+          <w:rFonts w:ascii="Calibri Light" w:eastAsia="Times New Roman" w:hAnsi="Calibri Light" w:cs="Calibri Light"/>
+          <w:color w:val="222222"/>
+          <w:lang w:val="en-US"/>
+        </w:rPr>
+        <w:t xml:space="preserve"> evaluation measures function - returns a dictionary of all the desired evaluation measures based on a dataset.</w:t>
+      </w:r>
+    </w:p>
+    <w:p>
+      <w:pPr>
+        <w:spacing w:line="233" w:lineRule="atLeast"/>
+        <w:ind w:left="720"/>
+        <w:rPr>
+          <w:rFonts w:ascii="Calibri Light" w:eastAsia="Times New Roman" w:hAnsi="Calibri Light" w:cs="Calibri Light"/>
+          <w:color w:val="222222"/>
+          <w:lang w:val="en-US"/>
+        </w:rPr>
+      </w:pPr>
+      <w:r>
+        <w:rPr>
+          <w:rFonts w:ascii="Calibri Light" w:eastAsia="Times New Roman" w:hAnsi="Calibri Light" w:cs="Calibri Light"/>
+          <w:color w:val="222222"/>
+          <w:lang w:val="en-US"/>
+        </w:rPr>
+        <w:t>2</w:t>
+      </w:r>
+      <w:r>
+        <w:rPr>
+          <w:rFonts w:ascii="Calibri Light" w:eastAsia="Times New Roman" w:hAnsi="Calibri Light" w:cs="Calibri Light"/>
+          <w:color w:val="222222"/>
+          <w:lang w:val="en-US"/>
+        </w:rPr>
+        <w:t xml:space="preserve">. Fit function that </w:t>
+      </w:r>
+      <w:r>
+        <w:rPr>
+          <w:rFonts w:ascii="Calibri Light" w:eastAsia="Times New Roman" w:hAnsi="Calibri Light" w:cs="Calibri Light"/>
+          <w:color w:val="222222"/>
+          <w:lang w:val="en-US"/>
+        </w:rPr>
+        <w:t>calculates the average of all reviews.</w:t>
+      </w:r>
+    </w:p>
+    <w:p>
+      <w:pPr>
+        <w:rPr>
+          <w:rFonts w:asciiTheme="majorHAnsi" w:hAnsiTheme="majorHAnsi" w:cstheme="majorHAnsi"/>
+          <w:rtl/>
+          <w:lang w:val="en-US"/>
+        </w:rPr>
+      </w:pPr>
+      <w:r>
+        <w:rPr>
+          <w:rFonts w:asciiTheme="majorHAnsi" w:hAnsiTheme="majorHAnsi" w:cstheme="majorHAnsi"/>
+          <w:lang w:val="en-US"/>
+        </w:rPr>
+        <w:t>Evaluation Measures on validation set</w:t>
+      </w:r>
+      <w:r>
+        <w:rPr>
+          <w:rFonts w:asciiTheme="majorHAnsi" w:hAnsiTheme="majorHAnsi" w:cstheme="majorHAnsi"/>
+          <w:lang w:val="en-US"/>
+        </w:rPr>
+        <w:t>:</w:t>
+      </w:r>
+    </w:p>
+    <w:tbl>
+      <w:tblPr>
+        <w:tblStyle w:val="TableGrid"/>
+        <w:tblW w:w="0" w:type="auto"/>
+        <w:tblLook w:val="04A0" w:firstRow="1" w:lastRow="0" w:firstColumn="1" w:lastColumn="0" w:noHBand="0" w:noVBand="1"/>
+      </w:tblPr>
+      <w:tblGrid>
+        <w:gridCol w:w="2254"/>
+        <w:gridCol w:w="2254"/>
+        <w:gridCol w:w="2254"/>
+        <w:gridCol w:w="2254"/>
+      </w:tblGrid>
+      <w:tr>
+        <w:tc>
+          <w:tcPr>
+            <w:tcW w:w="2254" w:type="dxa"/>
+          </w:tcPr>
+          <w:p>
+            <w:pPr>
+              <w:jc w:val="center"/>
+              <w:rPr>
+                <w:rFonts w:asciiTheme="majorHAnsi" w:hAnsiTheme="majorHAnsi" w:cstheme="majorHAnsi"/>
+                <w:lang w:val="en-US"/>
+              </w:rPr>
+            </w:pPr>
+            <w:r>
+              <w:rPr>
+                <w:rFonts w:asciiTheme="majorHAnsi" w:hAnsiTheme="majorHAnsi" w:cstheme="majorHAnsi"/>
+                <w:lang w:val="en-US"/>
+              </w:rPr>
+              <w:t>MAE</w:t>
+            </w:r>
+          </w:p>
+        </w:tc>
+        <w:tc>
+          <w:tcPr>
+            <w:tcW w:w="2254" w:type="dxa"/>
+          </w:tcPr>
+          <w:p>
+            <w:pPr>
+              <w:jc w:val="center"/>
+              <w:rPr>
+                <w:rFonts w:asciiTheme="majorHAnsi" w:hAnsiTheme="majorHAnsi" w:cstheme="majorHAnsi"/>
+                <w:lang w:val="en-US"/>
+              </w:rPr>
+            </w:pPr>
+            <w:r>
+              <w:rPr>
+                <w:rFonts w:asciiTheme="majorHAnsi" w:hAnsiTheme="majorHAnsi" w:cstheme="majorHAnsi"/>
+                <w:lang w:val="en-US"/>
+              </w:rPr>
+              <w:t>RMSE</w:t>
+            </w:r>
+          </w:p>
+        </w:tc>
+        <w:tc>
+          <w:tcPr>
+            <w:tcW w:w="2254" w:type="dxa"/>
+          </w:tcPr>
+          <w:p>
+            <w:pPr>
+              <w:jc w:val="center"/>
+              <w:rPr>
+                <w:rFonts w:asciiTheme="majorHAnsi" w:hAnsiTheme="majorHAnsi" w:cstheme="majorHAnsi"/>
+                <w:vertAlign w:val="superscript"/>
+                <w:lang w:val="en-US"/>
+              </w:rPr>
+            </w:pPr>
+            <w:r>
+              <w:rPr>
+                <w:rFonts w:asciiTheme="majorHAnsi" w:hAnsiTheme="majorHAnsi" w:cstheme="majorHAnsi"/>
+                <w:lang w:val="en-US"/>
+              </w:rPr>
+              <w:t>R</w:t>
+            </w:r>
+            <w:r>
+              <w:rPr>
+                <w:rFonts w:asciiTheme="majorHAnsi" w:hAnsiTheme="majorHAnsi" w:cstheme="majorHAnsi"/>
+                <w:vertAlign w:val="superscript"/>
+                <w:lang w:val="en-US"/>
+              </w:rPr>
+              <w:t>2</w:t>
+            </w:r>
+          </w:p>
+        </w:tc>
+        <w:tc>
+          <w:tcPr>
+            <w:tcW w:w="2254" w:type="dxa"/>
+          </w:tcPr>
+          <w:p>
+            <w:pPr>
+              <w:jc w:val="center"/>
+              <w:rPr>
+                <w:rFonts w:asciiTheme="majorHAnsi" w:hAnsiTheme="majorHAnsi" w:cstheme="majorHAnsi"/>
+                <w:lang w:val="en-US"/>
+              </w:rPr>
+            </w:pPr>
+            <w:r>
+              <w:rPr>
+                <w:rFonts w:asciiTheme="majorHAnsi" w:hAnsiTheme="majorHAnsi" w:cstheme="majorHAnsi"/>
+                <w:lang w:val="en-US"/>
+              </w:rPr>
+              <w:t>MPR</w:t>
+            </w:r>
+          </w:p>
+        </w:tc>
+      </w:tr>
+      <w:tr>
+        <w:tc>
+          <w:tcPr>
+            <w:tcW w:w="2254" w:type="dxa"/>
+          </w:tcPr>
+          <w:p>
+            <w:pPr>
+              <w:jc w:val="center"/>
+              <w:rPr>
+                <w:rFonts w:asciiTheme="majorHAnsi" w:hAnsiTheme="majorHAnsi" w:cstheme="majorHAnsi"/>
+                <w:lang w:val="en-US"/>
+              </w:rPr>
+            </w:pPr>
+            <w:r>
+              <w:rPr>
+                <w:rFonts w:asciiTheme="majorHAnsi" w:hAnsiTheme="majorHAnsi" w:cstheme="majorHAnsi"/>
+                <w:lang w:val="en-US"/>
+              </w:rPr>
+              <w:t>0.956</w:t>
+            </w:r>
+          </w:p>
+        </w:tc>
+        <w:tc>
+          <w:tcPr>
+            <w:tcW w:w="2254" w:type="dxa"/>
+          </w:tcPr>
+          <w:p>
+            <w:pPr>
+              <w:jc w:val="center"/>
+              <w:rPr>
+                <w:rFonts w:asciiTheme="majorHAnsi" w:hAnsiTheme="majorHAnsi" w:cstheme="majorHAnsi"/>
+                <w:lang w:val="en-US"/>
+              </w:rPr>
+            </w:pPr>
+            <w:r>
+              <w:rPr>
+                <w:rFonts w:asciiTheme="majorHAnsi" w:hAnsiTheme="majorHAnsi" w:cstheme="majorHAnsi"/>
+                <w:lang w:val="en-US"/>
+              </w:rPr>
+              <w:t>1.127</w:t>
+            </w:r>
+          </w:p>
+        </w:tc>
+        <w:tc>
+          <w:tcPr>
+            <w:tcW w:w="2254" w:type="dxa"/>
+          </w:tcPr>
+          <w:p>
+            <w:pPr>
+              <w:jc w:val="center"/>
+              <w:rPr>
+                <w:rFonts w:asciiTheme="majorHAnsi" w:hAnsiTheme="majorHAnsi" w:cstheme="majorHAnsi"/>
+                <w:lang w:val="en-US"/>
+              </w:rPr>
+            </w:pPr>
+            <w:r>
+              <w:rPr>
+                <w:rFonts w:asciiTheme="majorHAnsi" w:hAnsiTheme="majorHAnsi" w:cstheme="majorHAnsi"/>
+                <w:lang w:val="en-US"/>
+              </w:rPr>
+              <w:t>0</w:t>
+            </w:r>
+          </w:p>
+        </w:tc>
+        <w:tc>
+          <w:tcPr>
+            <w:tcW w:w="2254" w:type="dxa"/>
+          </w:tcPr>
+          <w:p>
+            <w:pPr>
+              <w:jc w:val="center"/>
+              <w:rPr>
+                <w:rFonts w:asciiTheme="majorHAnsi" w:hAnsiTheme="majorHAnsi" w:cstheme="majorHAnsi"/>
+                <w:lang w:val="en-US"/>
+              </w:rPr>
+            </w:pPr>
+            <w:r>
+              <w:rPr>
+                <w:rFonts w:asciiTheme="majorHAnsi" w:hAnsiTheme="majorHAnsi" w:cstheme="majorHAnsi"/>
+                <w:lang w:val="en-US"/>
+              </w:rPr>
+              <w:t>0.0008</w:t>
+            </w:r>
+          </w:p>
+        </w:tc>
+      </w:tr>
+    </w:tbl>
+    <w:p>
+      <w:pPr>
         <w:rPr>
           <w:rFonts w:asciiTheme="majorHAnsi" w:hAnsiTheme="majorHAnsi" w:cstheme="majorHAnsi"/>
           <w:b/>
@@ -1484,23 +1951,14 @@
           <w:lang w:val="en-US"/>
         </w:rPr>
       </w:pPr>
-    </w:p>
-    <w:p>
-      <w:pPr>
+      <w:r>
         <w:rPr>
           <w:rFonts w:asciiTheme="majorHAnsi" w:eastAsiaTheme="minorEastAsia" w:hAnsiTheme="majorHAnsi" w:cstheme="majorHAnsi"/>
           <w:sz w:val="24"/>
           <w:szCs w:val="24"/>
           <w:lang w:val="en-US"/>
         </w:rPr>
-      </w:pPr>
-      <w:r>
-        <w:rPr>
-          <w:rFonts w:asciiTheme="majorHAnsi" w:eastAsiaTheme="minorEastAsia" w:hAnsiTheme="majorHAnsi" w:cstheme="majorHAnsi"/>
-          <w:sz w:val="24"/>
-          <w:szCs w:val="24"/>
-          <w:lang w:val="en-US"/>
-        </w:rPr>
+        <w:lastRenderedPageBreak/>
         <w:t>The objective function:</w:t>
       </w:r>
     </w:p>
@@ -2337,16 +2795,6 @@
           <w:lang w:val="en-US"/>
         </w:rPr>
       </w:pPr>
-    </w:p>
-    <w:p>
-      <w:pPr>
-        <w:rPr>
-          <w:rFonts w:asciiTheme="majorHAnsi" w:eastAsiaTheme="minorEastAsia" w:hAnsiTheme="majorHAnsi" w:cstheme="majorHAnsi"/>
-          <w:sz w:val="24"/>
-          <w:szCs w:val="24"/>
-          <w:lang w:val="en-US"/>
-        </w:rPr>
-      </w:pPr>
       <w:r>
         <w:rPr>
           <w:rFonts w:asciiTheme="majorHAnsi" w:eastAsiaTheme="minorEastAsia" w:hAnsiTheme="majorHAnsi" w:cstheme="majorHAnsi"/>
@@ -2374,7 +2822,6 @@
           <w:szCs w:val="24"/>
           <w:lang w:val="en-US"/>
         </w:rPr>
-        <w:lastRenderedPageBreak/>
         <w:t xml:space="preserve">1. </w:t>
       </w:r>
       <m:oMath>
@@ -5759,7 +6206,7 @@
           <w:i/>
           <w:iCs/>
           <w:color w:val="222222"/>
-          <w:lang w:val="en-US" w:eastAsia="en-IL"/>
+          <w:lang w:val="en-US"/>
         </w:rPr>
       </w:pPr>
       <w:r>
@@ -5786,7 +6233,7 @@
           <w:i/>
           <w:iCs/>
           <w:color w:val="222222"/>
-          <w:lang w:val="en-US" w:eastAsia="en-IL"/>
+          <w:lang w:val="en-US"/>
         </w:rPr>
         <w:t>It is possible</w:t>
       </w:r>
@@ -5796,7 +6243,6 @@
           <w:i/>
           <w:iCs/>
           <w:color w:val="222222"/>
-          <w:lang w:eastAsia="en-IL"/>
         </w:rPr>
         <w:t xml:space="preserve"> </w:t>
       </w:r>
@@ -5806,7 +6252,7 @@
           <w:i/>
           <w:iCs/>
           <w:color w:val="222222"/>
-          <w:lang w:val="en-US" w:eastAsia="en-IL"/>
+          <w:lang w:val="en-US"/>
         </w:rPr>
         <w:t xml:space="preserve">to </w:t>
       </w:r>
@@ -5816,7 +6262,6 @@
           <w:i/>
           <w:iCs/>
           <w:color w:val="222222"/>
-          <w:lang w:eastAsia="en-IL"/>
         </w:rPr>
         <w:t>add a</w:t>
       </w:r>
@@ -5826,7 +6271,7 @@
           <w:i/>
           <w:iCs/>
           <w:color w:val="222222"/>
-          <w:lang w:val="en-US" w:eastAsia="en-IL"/>
+          <w:lang w:val="en-US"/>
         </w:rPr>
         <w:t>n early</w:t>
       </w:r>
@@ -5836,7 +6281,6 @@
           <w:i/>
           <w:iCs/>
           <w:color w:val="222222"/>
-          <w:lang w:eastAsia="en-IL"/>
         </w:rPr>
         <w:t xml:space="preserve"> stopping criterion</w:t>
       </w:r>
@@ -5846,7 +6290,7 @@
           <w:i/>
           <w:iCs/>
           <w:color w:val="222222"/>
-          <w:lang w:val="en-US" w:eastAsia="en-IL"/>
+          <w:lang w:val="en-US"/>
         </w:rPr>
         <w:t xml:space="preserve"> as well. </w:t>
       </w:r>
@@ -5856,7 +6300,6 @@
           <w:i/>
           <w:iCs/>
           <w:color w:val="222222"/>
-          <w:lang w:eastAsia="en-IL"/>
         </w:rPr>
         <w:t xml:space="preserve"> </w:t>
       </w:r>
@@ -5866,7 +6309,7 @@
           <w:i/>
           <w:iCs/>
           <w:color w:val="222222"/>
-          <w:lang w:val="en-US" w:eastAsia="en-IL"/>
+          <w:lang w:val="en-US"/>
         </w:rPr>
         <w:t>I</w:t>
       </w:r>
@@ -5876,7 +6319,6 @@
           <w:i/>
           <w:iCs/>
           <w:color w:val="222222"/>
-          <w:lang w:eastAsia="en-IL"/>
         </w:rPr>
         <w:t xml:space="preserve">f </w:t>
       </w:r>
@@ -5886,7 +6328,7 @@
           <w:i/>
           <w:iCs/>
           <w:color w:val="222222"/>
-          <w:lang w:val="en-US" w:eastAsia="en-IL"/>
+          <w:lang w:val="en-US"/>
         </w:rPr>
         <w:t>you</w:t>
       </w:r>
@@ -5896,7 +6338,6 @@
           <w:i/>
           <w:iCs/>
           <w:color w:val="222222"/>
-          <w:lang w:eastAsia="en-IL"/>
         </w:rPr>
         <w:t xml:space="preserve"> </w:t>
       </w:r>
@@ -5906,7 +6347,7 @@
           <w:i/>
           <w:iCs/>
           <w:color w:val="222222"/>
-          <w:lang w:val="en-US" w:eastAsia="en-IL"/>
+          <w:lang w:val="en-US"/>
         </w:rPr>
         <w:t xml:space="preserve">chose to </w:t>
       </w:r>
@@ -5916,7 +6357,6 @@
           <w:i/>
           <w:iCs/>
           <w:color w:val="222222"/>
-          <w:lang w:eastAsia="en-IL"/>
         </w:rPr>
         <w:t>do s</w:t>
       </w:r>
@@ -5926,7 +6366,7 @@
           <w:i/>
           <w:iCs/>
           <w:color w:val="222222"/>
-          <w:lang w:val="en-US" w:eastAsia="en-IL"/>
+          <w:lang w:val="en-US"/>
         </w:rPr>
         <w:t>o:</w:t>
       </w:r>
@@ -5940,7 +6380,7 @@
           <w:i/>
           <w:iCs/>
           <w:color w:val="222222"/>
-          <w:lang w:val="en-US" w:eastAsia="en-IL"/>
+          <w:lang w:val="en-US"/>
         </w:rPr>
       </w:pPr>
       <w:r>
@@ -5949,7 +6389,6 @@
           <w:i/>
           <w:iCs/>
           <w:color w:val="222222"/>
-          <w:lang w:eastAsia="en-IL"/>
         </w:rPr>
         <w:t xml:space="preserve">check </w:t>
       </w:r>
@@ -5959,7 +6398,7 @@
           <w:i/>
           <w:iCs/>
           <w:color w:val="222222"/>
-          <w:lang w:val="en-US" w:eastAsia="en-IL"/>
+          <w:lang w:val="en-US"/>
         </w:rPr>
         <w:t>whether</w:t>
       </w:r>
@@ -5969,7 +6408,6 @@
           <w:i/>
           <w:iCs/>
           <w:color w:val="222222"/>
-          <w:lang w:eastAsia="en-IL"/>
         </w:rPr>
         <w:t xml:space="preserve"> the stopping criterion is met</w:t>
       </w:r>
@@ -5979,7 +6417,7 @@
           <w:i/>
           <w:iCs/>
           <w:color w:val="222222"/>
-          <w:lang w:val="en-US" w:eastAsia="en-IL"/>
+          <w:lang w:val="en-US"/>
         </w:rPr>
         <w:t>-</w:t>
       </w:r>
@@ -5989,7 +6427,6 @@
           <w:i/>
           <w:iCs/>
           <w:color w:val="222222"/>
-          <w:lang w:eastAsia="en-IL"/>
         </w:rPr>
         <w:t xml:space="preserve"> if </w:t>
       </w:r>
@@ -5999,7 +6436,7 @@
           <w:i/>
           <w:iCs/>
           <w:color w:val="222222"/>
-          <w:lang w:val="en-US" w:eastAsia="en-IL"/>
+          <w:lang w:val="en-US"/>
         </w:rPr>
         <w:t>it is</w:t>
       </w:r>
@@ -6009,7 +6446,6 @@
           <w:i/>
           <w:iCs/>
           <w:color w:val="222222"/>
-          <w:lang w:eastAsia="en-IL"/>
         </w:rPr>
         <w:t>,</w:t>
       </w:r>
@@ -6019,7 +6455,7 @@
           <w:i/>
           <w:iCs/>
           <w:color w:val="222222"/>
-          <w:lang w:val="en-US" w:eastAsia="en-IL"/>
+          <w:lang w:val="en-US"/>
         </w:rPr>
         <w:t xml:space="preserve"> </w:t>
       </w:r>
@@ -6029,7 +6465,7 @@
           <w:i/>
           <w:iCs/>
           <w:color w:val="222222"/>
-          <w:lang w:val="en-US" w:eastAsia="en-IL"/>
+          <w:lang w:val="en-US"/>
         </w:rPr>
         <w:t xml:space="preserve">then </w:t>
       </w:r>
@@ -6039,7 +6475,7 @@
           <w:i/>
           <w:iCs/>
           <w:color w:val="222222"/>
-          <w:lang w:val="en-US" w:eastAsia="en-IL"/>
+          <w:lang w:val="en-US"/>
         </w:rPr>
         <w:t xml:space="preserve">the training </w:t>
       </w:r>
@@ -6049,7 +6485,6 @@
           <w:i/>
           <w:iCs/>
           <w:color w:val="222222"/>
-          <w:lang w:eastAsia="en-IL"/>
         </w:rPr>
         <w:t>loop</w:t>
       </w:r>
@@ -6059,7 +6494,7 @@
           <w:i/>
           <w:iCs/>
           <w:color w:val="222222"/>
-          <w:lang w:val="en-US" w:eastAsia="en-IL"/>
+          <w:lang w:val="en-US"/>
         </w:rPr>
         <w:t xml:space="preserve"> should be stopped</w:t>
       </w:r>
@@ -6069,7 +6504,6 @@
           <w:i/>
           <w:iCs/>
           <w:color w:val="222222"/>
-          <w:lang w:eastAsia="en-IL"/>
         </w:rPr>
         <w:t xml:space="preserve">, and </w:t>
       </w:r>
@@ -6079,7 +6513,7 @@
           <w:i/>
           <w:iCs/>
           <w:color w:val="222222"/>
-          <w:lang w:val="en-US" w:eastAsia="en-IL"/>
+          <w:lang w:val="en-US"/>
         </w:rPr>
         <w:t>otherwise</w:t>
       </w:r>
@@ -6089,7 +6523,6 @@
           <w:i/>
           <w:iCs/>
           <w:color w:val="222222"/>
-          <w:lang w:eastAsia="en-IL"/>
         </w:rPr>
         <w:t xml:space="preserve">, </w:t>
       </w:r>
@@ -6099,7 +6532,7 @@
           <w:i/>
           <w:iCs/>
           <w:color w:val="222222"/>
-          <w:lang w:val="en-US" w:eastAsia="en-IL"/>
+          <w:lang w:val="en-US"/>
         </w:rPr>
         <w:t>the training loop should continue to the next epoch</w:t>
       </w:r>
@@ -6109,7 +6542,6 @@
           <w:i/>
           <w:iCs/>
           <w:color w:val="222222"/>
-          <w:lang w:eastAsia="en-IL"/>
         </w:rPr>
         <w:t>.</w:t>
       </w:r>
@@ -6119,7 +6551,7 @@
           <w:i/>
           <w:iCs/>
           <w:color w:val="222222"/>
-          <w:lang w:val="en-US" w:eastAsia="en-IL"/>
+          <w:lang w:val="en-US"/>
         </w:rPr>
         <w:t xml:space="preserve"> In our implementation the early stopping criterion is checking </w:t>
       </w:r>
@@ -6129,7 +6561,7 @@
           <w:i/>
           <w:iCs/>
           <w:color w:val="222222"/>
-          <w:lang w:val="en-US" w:eastAsia="en-IL"/>
+          <w:lang w:val="en-US"/>
         </w:rPr>
         <w:t>whether</w:t>
       </w:r>
@@ -6139,7 +6571,7 @@
           <w:i/>
           <w:iCs/>
           <w:color w:val="222222"/>
-          <w:lang w:val="en-US" w:eastAsia="en-IL"/>
+          <w:lang w:val="en-US"/>
         </w:rPr>
         <w:t xml:space="preserve"> the difference in the RMSE in the last two epochs is lower than 0.001.</w:t>
       </w:r>
@@ -6153,7 +6585,7 @@
           <w:i/>
           <w:iCs/>
           <w:color w:val="222222"/>
-          <w:lang w:val="en-US" w:eastAsia="en-IL"/>
+          <w:lang w:val="en-US"/>
         </w:rPr>
       </w:pPr>
     </w:p>
@@ -6162,14 +6594,14 @@
         <w:rPr>
           <w:rFonts w:asciiTheme="majorHAnsi" w:eastAsia="Times New Roman" w:hAnsiTheme="majorHAnsi" w:cstheme="majorHAnsi"/>
           <w:color w:val="222222"/>
-          <w:lang w:val="en-US" w:eastAsia="en-IL"/>
+          <w:lang w:val="en-US"/>
         </w:rPr>
       </w:pPr>
       <w:r>
         <w:rPr>
           <w:rFonts w:asciiTheme="majorHAnsi" w:eastAsia="Times New Roman" w:hAnsiTheme="majorHAnsi" w:cstheme="majorHAnsi"/>
           <w:color w:val="222222"/>
-          <w:lang w:val="en-US" w:eastAsia="en-IL"/>
+          <w:lang w:val="en-US"/>
         </w:rPr>
         <w:t>4. The hyperparameters that can be tuned are:</w:t>
       </w:r>
@@ -6184,14 +6616,14 @@
         <w:rPr>
           <w:rFonts w:asciiTheme="majorHAnsi" w:eastAsia="Times New Roman" w:hAnsiTheme="majorHAnsi" w:cstheme="majorHAnsi"/>
           <w:color w:val="222222"/>
-          <w:lang w:val="en-US" w:eastAsia="en-IL"/>
+          <w:lang w:val="en-US"/>
         </w:rPr>
       </w:pPr>
       <w:r>
         <w:rPr>
           <w:rFonts w:asciiTheme="majorHAnsi" w:eastAsia="Times New Roman" w:hAnsiTheme="majorHAnsi" w:cstheme="majorHAnsi"/>
           <w:color w:val="222222"/>
-          <w:lang w:val="en-US" w:eastAsia="en-IL"/>
+          <w:lang w:val="en-US"/>
         </w:rPr>
         <w:t>Lea</w:t>
       </w:r>
@@ -6199,7 +6631,7 @@
         <w:rPr>
           <w:rFonts w:asciiTheme="majorHAnsi" w:eastAsia="Times New Roman" w:hAnsiTheme="majorHAnsi" w:cstheme="majorHAnsi"/>
           <w:color w:val="222222"/>
-          <w:lang w:val="en-US" w:eastAsia="en-IL"/>
+          <w:lang w:val="en-US"/>
         </w:rPr>
         <w:t>r</w:t>
       </w:r>
@@ -6207,7 +6639,7 @@
         <w:rPr>
           <w:rFonts w:asciiTheme="majorHAnsi" w:eastAsia="Times New Roman" w:hAnsiTheme="majorHAnsi" w:cstheme="majorHAnsi"/>
           <w:color w:val="222222"/>
-          <w:lang w:val="en-US" w:eastAsia="en-IL"/>
+          <w:lang w:val="en-US"/>
         </w:rPr>
         <w:t>ning Rate</w:t>
       </w:r>
@@ -6222,14 +6654,14 @@
         <w:rPr>
           <w:rFonts w:asciiTheme="majorHAnsi" w:eastAsia="Times New Roman" w:hAnsiTheme="majorHAnsi" w:cstheme="majorHAnsi"/>
           <w:color w:val="222222"/>
-          <w:lang w:val="en-US" w:eastAsia="en-IL"/>
+          <w:lang w:val="en-US"/>
         </w:rPr>
       </w:pPr>
       <w:r>
         <w:rPr>
           <w:rFonts w:asciiTheme="majorHAnsi" w:eastAsia="Times New Roman" w:hAnsiTheme="majorHAnsi" w:cstheme="majorHAnsi"/>
           <w:color w:val="222222"/>
-          <w:lang w:val="en-US" w:eastAsia="en-IL"/>
+          <w:lang w:val="en-US"/>
         </w:rPr>
         <w:t>User and Item learnable vector size</w:t>
       </w:r>
@@ -6244,14 +6676,14 @@
         <w:rPr>
           <w:rFonts w:asciiTheme="majorHAnsi" w:eastAsia="Times New Roman" w:hAnsiTheme="majorHAnsi" w:cstheme="majorHAnsi"/>
           <w:color w:val="222222"/>
-          <w:lang w:val="en-US" w:eastAsia="en-IL"/>
+          <w:lang w:val="en-US"/>
         </w:rPr>
       </w:pPr>
       <w:r>
         <w:rPr>
           <w:rFonts w:asciiTheme="majorHAnsi" w:eastAsia="Times New Roman" w:hAnsiTheme="majorHAnsi" w:cstheme="majorHAnsi"/>
           <w:color w:val="222222"/>
-          <w:lang w:val="en-US" w:eastAsia="en-IL"/>
+          <w:lang w:val="en-US"/>
         </w:rPr>
         <w:t>The early stopping criterion</w:t>
       </w:r>
@@ -6266,14 +6698,14 @@
         <w:rPr>
           <w:rFonts w:asciiTheme="majorHAnsi" w:eastAsia="Times New Roman" w:hAnsiTheme="majorHAnsi" w:cstheme="majorHAnsi"/>
           <w:color w:val="222222"/>
-          <w:lang w:val="en-US" w:eastAsia="en-IL"/>
+          <w:lang w:val="en-US"/>
         </w:rPr>
       </w:pPr>
       <w:r>
         <w:rPr>
           <w:rFonts w:asciiTheme="majorHAnsi" w:eastAsia="Times New Roman" w:hAnsiTheme="majorHAnsi" w:cstheme="majorHAnsi"/>
           <w:color w:val="222222"/>
-          <w:lang w:val="en-US" w:eastAsia="en-IL"/>
+          <w:lang w:val="en-US"/>
         </w:rPr>
         <w:t>The number of epochs</w:t>
       </w:r>
@@ -6288,14 +6720,14 @@
         <w:rPr>
           <w:rFonts w:asciiTheme="majorHAnsi" w:eastAsia="Times New Roman" w:hAnsiTheme="majorHAnsi" w:cstheme="majorHAnsi"/>
           <w:color w:val="222222"/>
-          <w:lang w:val="en-US" w:eastAsia="en-IL"/>
+          <w:lang w:val="en-US"/>
         </w:rPr>
       </w:pPr>
       <w:r>
         <w:rPr>
           <w:rFonts w:asciiTheme="majorHAnsi" w:eastAsia="Times New Roman" w:hAnsiTheme="majorHAnsi" w:cstheme="majorHAnsi"/>
           <w:color w:val="222222"/>
-          <w:lang w:val="en-US" w:eastAsia="en-IL"/>
+          <w:lang w:val="en-US"/>
         </w:rPr>
         <w:t xml:space="preserve">The value of the </w:t>
       </w:r>
@@ -6303,9 +6735,26 @@
         <w:rPr>
           <w:rFonts w:asciiTheme="majorHAnsi" w:eastAsia="Times New Roman" w:hAnsiTheme="majorHAnsi" w:cstheme="majorHAnsi"/>
           <w:color w:val="222222"/>
-          <w:lang w:val="en-US" w:eastAsia="en-IL"/>
+          <w:lang w:val="en-US"/>
         </w:rPr>
         <w:t>regularization’s parameters</w:t>
+      </w:r>
+    </w:p>
+    <w:p>
+      <w:pPr>
+        <w:rPr>
+          <w:rFonts w:asciiTheme="majorHAnsi" w:eastAsia="Times New Roman" w:hAnsiTheme="majorHAnsi" w:cstheme="majorHAnsi"/>
+          <w:color w:val="222222"/>
+          <w:lang w:val="en-US"/>
+        </w:rPr>
+      </w:pPr>
+      <w:r>
+        <w:rPr>
+          <w:rFonts w:asciiTheme="majorHAnsi" w:eastAsia="Times New Roman" w:hAnsiTheme="majorHAnsi" w:cstheme="majorHAnsi"/>
+          <w:color w:val="222222"/>
+          <w:lang w:val="en-US"/>
+        </w:rPr>
+        <w:br w:type="page"/>
       </w:r>
     </w:p>
     <w:p>
@@ -6313,35 +6762,36 @@
         <w:spacing w:line="256" w:lineRule="auto"/>
         <w:rPr>
           <w:rFonts w:asciiTheme="majorHAnsi" w:eastAsia="Times New Roman" w:hAnsiTheme="majorHAnsi" w:cstheme="majorHAnsi"/>
-          <w:lang w:val="en-US" w:eastAsia="en-IL"/>
+          <w:lang w:val="en-US"/>
         </w:rPr>
       </w:pPr>
       <w:r>
         <w:rPr>
           <w:rFonts w:asciiTheme="majorHAnsi" w:eastAsia="Times New Roman" w:hAnsiTheme="majorHAnsi" w:cstheme="majorHAnsi"/>
           <w:color w:val="222222"/>
-          <w:lang w:val="en-US" w:eastAsia="en-IL"/>
-        </w:rPr>
+          <w:lang w:val="en-US"/>
+        </w:rPr>
+        <w:lastRenderedPageBreak/>
         <w:t xml:space="preserve">5. </w:t>
       </w:r>
       <w:r>
         <w:rPr>
           <w:rFonts w:asciiTheme="majorHAnsi" w:eastAsia="Times New Roman" w:hAnsiTheme="majorHAnsi" w:cstheme="majorHAnsi"/>
-          <w:lang w:val="en-US" w:eastAsia="en-IL"/>
+          <w:lang w:val="en-US"/>
         </w:rPr>
         <w:t xml:space="preserve">In our validation set, the RMSE was calculated after each epoch (another relevant measure may be selected in this case). RMSE </w:t>
       </w:r>
       <w:r>
         <w:rPr>
           <w:rFonts w:asciiTheme="majorHAnsi" w:eastAsia="Times New Roman" w:hAnsiTheme="majorHAnsi" w:cstheme="majorHAnsi"/>
-          <w:lang w:val="en-US" w:eastAsia="en-IL"/>
+          <w:lang w:val="en-US"/>
         </w:rPr>
         <w:t>decreasing throughout</w:t>
       </w:r>
       <w:r>
         <w:rPr>
           <w:rFonts w:asciiTheme="majorHAnsi" w:eastAsia="Times New Roman" w:hAnsiTheme="majorHAnsi" w:cstheme="majorHAnsi"/>
-          <w:lang w:val="en-US" w:eastAsia="en-IL"/>
+          <w:lang w:val="en-US"/>
         </w:rPr>
         <w:t xml:space="preserve"> the epochs indicates that the model is learning and going towards a </w:t>
       </w:r>
@@ -6349,14 +6799,14 @@
       <w:r>
         <w:rPr>
           <w:rFonts w:asciiTheme="majorHAnsi" w:eastAsia="Times New Roman" w:hAnsiTheme="majorHAnsi" w:cstheme="majorHAnsi"/>
-          <w:lang w:val="en-US" w:eastAsia="en-IL"/>
+          <w:lang w:val="en-US"/>
         </w:rPr>
         <w:t xml:space="preserve">local </w:t>
       </w:r>
       <w:r>
         <w:rPr>
           <w:rFonts w:asciiTheme="majorHAnsi" w:eastAsia="Times New Roman" w:hAnsiTheme="majorHAnsi" w:cstheme="majorHAnsi"/>
-          <w:lang w:val="en-US" w:eastAsia="en-IL"/>
+          <w:lang w:val="en-US"/>
         </w:rPr>
         <w:t>minima</w:t>
       </w:r>
@@ -6364,65 +6814,72 @@
       <w:r>
         <w:rPr>
           <w:rFonts w:asciiTheme="majorHAnsi" w:eastAsia="Times New Roman" w:hAnsiTheme="majorHAnsi" w:cstheme="majorHAnsi"/>
-          <w:lang w:val="en-US" w:eastAsia="en-IL"/>
+          <w:lang w:val="en-US"/>
         </w:rPr>
         <w:t>.</w:t>
       </w:r>
       <w:r>
         <w:rPr>
           <w:rFonts w:asciiTheme="majorHAnsi" w:eastAsia="Times New Roman" w:hAnsiTheme="majorHAnsi" w:cstheme="majorHAnsi"/>
-          <w:lang w:val="en-US" w:eastAsia="en-IL"/>
+          <w:lang w:val="en-US"/>
         </w:rPr>
         <w:t xml:space="preserve"> In addition, a</w:t>
       </w:r>
       <w:r>
         <w:rPr>
           <w:rFonts w:asciiTheme="majorHAnsi" w:eastAsia="Times New Roman" w:hAnsiTheme="majorHAnsi" w:cstheme="majorHAnsi"/>
-          <w:lang w:eastAsia="en-IL"/>
         </w:rPr>
         <w:t xml:space="preserve"> sanity check can also be performed by calculating the RMSE of a naive model that always predicts the average rating in the dataset and checking </w:t>
       </w:r>
       <w:r>
         <w:rPr>
           <w:rFonts w:asciiTheme="majorHAnsi" w:eastAsia="Times New Roman" w:hAnsiTheme="majorHAnsi" w:cstheme="majorHAnsi"/>
-          <w:lang w:val="en-US" w:eastAsia="en-IL"/>
+          <w:lang w:val="en-US"/>
         </w:rPr>
         <w:t>whether</w:t>
       </w:r>
       <w:r>
         <w:rPr>
           <w:rFonts w:asciiTheme="majorHAnsi" w:eastAsia="Times New Roman" w:hAnsiTheme="majorHAnsi" w:cstheme="majorHAnsi"/>
-          <w:lang w:eastAsia="en-IL"/>
         </w:rPr>
         <w:t xml:space="preserve"> our SGD model</w:t>
       </w:r>
       <w:r>
         <w:rPr>
           <w:rFonts w:asciiTheme="majorHAnsi" w:eastAsia="Times New Roman" w:hAnsiTheme="majorHAnsi" w:cstheme="majorHAnsi"/>
-          <w:lang w:val="en-US" w:eastAsia="en-IL"/>
+          <w:lang w:val="en-US"/>
         </w:rPr>
         <w:t>’s</w:t>
       </w:r>
       <w:r>
         <w:rPr>
           <w:rFonts w:asciiTheme="majorHAnsi" w:eastAsia="Times New Roman" w:hAnsiTheme="majorHAnsi" w:cstheme="majorHAnsi"/>
-          <w:lang w:val="en-US" w:eastAsia="en-IL"/>
+          <w:lang w:val="en-US"/>
         </w:rPr>
         <w:t xml:space="preserve"> </w:t>
       </w:r>
       <w:r>
         <w:rPr>
           <w:rFonts w:asciiTheme="majorHAnsi" w:eastAsia="Times New Roman" w:hAnsiTheme="majorHAnsi" w:cstheme="majorHAnsi"/>
-          <w:lang w:val="en-US" w:eastAsia="en-IL"/>
+          <w:lang w:val="en-US"/>
         </w:rPr>
         <w:t xml:space="preserve">performance </w:t>
       </w:r>
-      <w:r>
-        <w:rPr>
-          <w:rFonts w:asciiTheme="majorHAnsi" w:eastAsia="Times New Roman" w:hAnsiTheme="majorHAnsi" w:cstheme="majorHAnsi"/>
-          <w:lang w:val="en-US" w:eastAsia="en-IL"/>
-        </w:rPr>
-        <w:t>better.</w:t>
+      <w:proofErr w:type="gramStart"/>
+      <w:r>
+        <w:rPr>
+          <w:rFonts w:asciiTheme="majorHAnsi" w:eastAsia="Times New Roman" w:hAnsiTheme="majorHAnsi" w:cstheme="majorHAnsi"/>
+          <w:lang w:val="en-US"/>
+        </w:rPr>
+        <w:t>better</w:t>
+      </w:r>
+      <w:proofErr w:type="gramEnd"/>
+      <w:r>
+        <w:rPr>
+          <w:rFonts w:asciiTheme="majorHAnsi" w:eastAsia="Times New Roman" w:hAnsiTheme="majorHAnsi" w:cstheme="majorHAnsi"/>
+          <w:lang w:val="en-US"/>
+        </w:rPr>
+        <w:t>.</w:t>
       </w:r>
     </w:p>
     <w:p>
@@ -6430,118 +6887,127 @@
         <w:spacing w:line="256" w:lineRule="auto"/>
         <w:rPr>
           <w:rFonts w:ascii="Calibri Light" w:eastAsia="Times New Roman" w:hAnsi="Calibri Light" w:cs="Calibri Light"/>
-          <w:lang w:val="en-US" w:eastAsia="en-IL"/>
+          <w:lang w:val="en-US"/>
         </w:rPr>
       </w:pPr>
       <w:r>
         <w:rPr>
           <w:rFonts w:asciiTheme="majorHAnsi" w:eastAsia="Times New Roman" w:hAnsiTheme="majorHAnsi" w:cstheme="majorHAnsi"/>
-          <w:lang w:val="en-US" w:eastAsia="en-IL"/>
+          <w:lang w:val="en-US"/>
         </w:rPr>
         <w:t xml:space="preserve">6. </w:t>
       </w:r>
       <w:r>
         <w:rPr>
           <w:rFonts w:ascii="Calibri Light" w:eastAsia="Times New Roman" w:hAnsi="Calibri Light" w:cs="Calibri Light"/>
-          <w:lang w:val="en-US" w:eastAsia="en-IL"/>
+          <w:lang w:val="en-US"/>
         </w:rPr>
         <w:t>W</w:t>
       </w:r>
       <w:r>
         <w:rPr>
           <w:rFonts w:ascii="Calibri Light" w:eastAsia="Times New Roman" w:hAnsi="Calibri Light" w:cs="Calibri Light"/>
-          <w:lang w:val="en-US" w:eastAsia="en-IL"/>
+          <w:lang w:val="en-US"/>
         </w:rPr>
         <w:t xml:space="preserve">e determined an early stopping criterion based on the RMSE </w:t>
       </w:r>
       <w:r>
         <w:rPr>
           <w:rFonts w:ascii="Calibri Light" w:eastAsia="Times New Roman" w:hAnsi="Calibri Light" w:cs="Calibri Light"/>
-          <w:lang w:val="en-US" w:eastAsia="en-IL"/>
+          <w:lang w:val="en-US"/>
         </w:rPr>
         <w:t xml:space="preserve">which is </w:t>
       </w:r>
       <w:r>
         <w:rPr>
           <w:rFonts w:ascii="Calibri Light" w:eastAsia="Times New Roman" w:hAnsi="Calibri Light" w:cs="Calibri Light"/>
-          <w:lang w:val="en-US" w:eastAsia="en-IL"/>
+          <w:lang w:val="en-US"/>
         </w:rPr>
         <w:t>calculated over all the samples in the validation set. </w:t>
       </w:r>
       <w:r>
         <w:rPr>
           <w:rFonts w:ascii="Calibri Light" w:eastAsia="Times New Roman" w:hAnsi="Calibri Light" w:cs="Calibri Light"/>
-          <w:lang w:val="en-US" w:eastAsia="en-IL"/>
+          <w:lang w:val="en-US"/>
         </w:rPr>
         <w:t xml:space="preserve">If </w:t>
       </w:r>
+      <w:proofErr w:type="gramStart"/>
       <w:r>
         <w:rPr>
           <w:rFonts w:ascii="Calibri Light" w:eastAsia="Times New Roman" w:hAnsi="Calibri Light" w:cs="Calibri Light"/>
-          <w:lang w:val="en-US" w:eastAsia="en-IL"/>
-        </w:rPr>
-        <w:t>difference between the last two epochs</w:t>
-      </w:r>
+          <w:lang w:val="en-US"/>
+        </w:rPr>
+        <w:t>difference</w:t>
+      </w:r>
+      <w:proofErr w:type="gramEnd"/>
       <w:r>
         <w:rPr>
           <w:rFonts w:ascii="Calibri Light" w:eastAsia="Times New Roman" w:hAnsi="Calibri Light" w:cs="Calibri Light"/>
-          <w:lang w:val="en-US" w:eastAsia="en-IL"/>
+          <w:lang w:val="en-US"/>
+        </w:rPr>
+        <w:t xml:space="preserve"> between the last two epochs</w:t>
+      </w:r>
+      <w:r>
+        <w:rPr>
+          <w:rFonts w:ascii="Calibri Light" w:eastAsia="Times New Roman" w:hAnsi="Calibri Light" w:cs="Calibri Light"/>
+          <w:lang w:val="en-US"/>
         </w:rPr>
         <w:t xml:space="preserve">’ </w:t>
       </w:r>
       <w:r>
         <w:rPr>
           <w:rFonts w:ascii="Calibri Light" w:eastAsia="Times New Roman" w:hAnsi="Calibri Light" w:cs="Calibri Light"/>
-          <w:lang w:val="en-US" w:eastAsia="en-IL"/>
+          <w:lang w:val="en-US"/>
         </w:rPr>
         <w:t>RMSE</w:t>
       </w:r>
       <w:r>
         <w:rPr>
           <w:rFonts w:ascii="Calibri Light" w:eastAsia="Times New Roman" w:hAnsi="Calibri Light" w:cs="Calibri Light"/>
-          <w:lang w:val="en-US" w:eastAsia="en-IL"/>
+          <w:lang w:val="en-US"/>
         </w:rPr>
         <w:t xml:space="preserve"> is less than 0.001 </w:t>
       </w:r>
       <w:r>
         <w:rPr>
           <w:rFonts w:ascii="Calibri Light" w:eastAsia="Times New Roman" w:hAnsi="Calibri Light" w:cs="Calibri Light"/>
-          <w:lang w:val="en-US" w:eastAsia="en-IL"/>
+          <w:lang w:val="en-US"/>
         </w:rPr>
         <w:t>then</w:t>
       </w:r>
       <w:r>
         <w:rPr>
           <w:rFonts w:ascii="Calibri Light" w:eastAsia="Times New Roman" w:hAnsi="Calibri Light" w:cs="Calibri Light"/>
-          <w:lang w:val="en-US" w:eastAsia="en-IL"/>
+          <w:lang w:val="en-US"/>
         </w:rPr>
         <w:t xml:space="preserve"> we break the training loop </w:t>
       </w:r>
       <w:r>
         <w:rPr>
           <w:rFonts w:ascii="Calibri Light" w:eastAsia="Times New Roman" w:hAnsi="Calibri Light" w:cs="Calibri Light"/>
-          <w:lang w:val="en-US" w:eastAsia="en-IL"/>
+          <w:lang w:val="en-US"/>
         </w:rPr>
         <w:t xml:space="preserve">and return the trained model </w:t>
       </w:r>
       <w:r>
         <w:rPr>
           <w:rFonts w:ascii="Calibri Light" w:eastAsia="Times New Roman" w:hAnsi="Calibri Light" w:cs="Calibri Light"/>
-          <w:lang w:val="en-US" w:eastAsia="en-IL"/>
+          <w:lang w:val="en-US"/>
         </w:rPr>
         <w:t>which</w:t>
       </w:r>
       <w:r>
         <w:rPr>
           <w:rFonts w:ascii="Calibri Light" w:eastAsia="Times New Roman" w:hAnsi="Calibri Light" w:cs="Calibri Light"/>
-          <w:lang w:val="en-US" w:eastAsia="en-IL"/>
+          <w:lang w:val="en-US"/>
         </w:rPr>
         <w:t xml:space="preserve"> can be used </w:t>
       </w:r>
       <w:r>
         <w:rPr>
           <w:rFonts w:ascii="Calibri Light" w:eastAsia="Times New Roman" w:hAnsi="Calibri Light" w:cs="Calibri Light"/>
-          <w:lang w:val="en-US" w:eastAsia="en-IL"/>
+          <w:lang w:val="en-US"/>
         </w:rPr>
         <w:t>on the test set.</w:t>
       </w:r>
@@ -6551,7 +7017,7 @@
         <w:spacing w:line="256" w:lineRule="auto"/>
         <w:rPr>
           <w:rFonts w:ascii="Calibri Light" w:eastAsia="Times New Roman" w:hAnsi="Calibri Light" w:cs="Calibri Light"/>
-          <w:lang w:val="en-US" w:eastAsia="en-IL"/>
+          <w:lang w:val="en-US"/>
         </w:rPr>
       </w:pPr>
     </w:p>
@@ -6560,28 +7026,27 @@
         <w:spacing w:line="256" w:lineRule="auto"/>
         <w:rPr>
           <w:rFonts w:ascii="Calibri Light" w:eastAsia="Times New Roman" w:hAnsi="Calibri Light" w:cs="Calibri Light"/>
-          <w:lang w:val="en-US" w:eastAsia="en-IL"/>
+          <w:lang w:val="en-US"/>
         </w:rPr>
       </w:pPr>
       <w:r>
         <w:rPr>
           <w:rFonts w:ascii="Calibri Light" w:eastAsia="Times New Roman" w:hAnsi="Calibri Light" w:cs="Calibri Light"/>
-          <w:lang w:val="en-US" w:eastAsia="en-IL"/>
-        </w:rPr>
-        <w:lastRenderedPageBreak/>
+          <w:lang w:val="en-US"/>
+        </w:rPr>
         <w:t xml:space="preserve">7. The chose to implement a class </w:t>
       </w:r>
       <w:r>
         <w:rPr>
           <w:rFonts w:ascii="Calibri Light" w:eastAsia="Times New Roman" w:hAnsi="Calibri Light" w:cs="Calibri Light"/>
-          <w:lang w:val="en-US" w:eastAsia="en-IL"/>
+          <w:lang w:val="en-US"/>
         </w:rPr>
         <w:t xml:space="preserve">of SGD matrix factorization. </w:t>
       </w:r>
       <w:r>
         <w:rPr>
           <w:rFonts w:ascii="Calibri Light" w:eastAsia="Times New Roman" w:hAnsi="Calibri Light" w:cs="Calibri Light"/>
-          <w:lang w:val="en-US" w:eastAsia="en-IL"/>
+          <w:lang w:val="en-US"/>
         </w:rPr>
         <w:t>The main components are:</w:t>
       </w:r>
@@ -6593,14 +7058,13 @@
         <w:rPr>
           <w:rFonts w:ascii="Calibri" w:eastAsia="Times New Roman" w:hAnsi="Calibri" w:cs="Calibri"/>
           <w:color w:val="222222"/>
-          <w:lang w:eastAsia="en-IL"/>
         </w:rPr>
       </w:pPr>
       <w:r>
         <w:rPr>
           <w:rFonts w:ascii="Calibri Light" w:eastAsia="Times New Roman" w:hAnsi="Calibri Light" w:cs="Calibri Light"/>
           <w:color w:val="222222"/>
-          <w:lang w:val="en-US" w:eastAsia="en-IL"/>
+          <w:lang w:val="en-US"/>
         </w:rPr>
         <w:t xml:space="preserve">1. </w:t>
       </w:r>
@@ -6608,7 +7072,7 @@
         <w:rPr>
           <w:rFonts w:ascii="Calibri Light" w:eastAsia="Times New Roman" w:hAnsi="Calibri Light" w:cs="Calibri Light"/>
           <w:color w:val="222222"/>
-          <w:lang w:val="en-US" w:eastAsia="en-IL"/>
+          <w:lang w:val="en-US"/>
         </w:rPr>
         <w:t xml:space="preserve">The </w:t>
       </w:r>
@@ -6617,7 +7081,7 @@
         <w:rPr>
           <w:rFonts w:ascii="Calibri Light" w:eastAsia="Times New Roman" w:hAnsi="Calibri Light" w:cs="Calibri Light"/>
           <w:color w:val="222222"/>
-          <w:lang w:val="en-US" w:eastAsia="en-IL"/>
+          <w:lang w:val="en-US"/>
         </w:rPr>
         <w:t>init</w:t>
       </w:r>
@@ -6626,7 +7090,7 @@
         <w:rPr>
           <w:rFonts w:ascii="Calibri Light" w:eastAsia="Times New Roman" w:hAnsi="Calibri Light" w:cs="Calibri Light"/>
           <w:color w:val="222222"/>
-          <w:lang w:val="en-US" w:eastAsia="en-IL"/>
+          <w:lang w:val="en-US"/>
         </w:rPr>
         <w:t xml:space="preserve"> function - </w:t>
       </w:r>
@@ -6634,7 +7098,7 @@
         <w:rPr>
           <w:rFonts w:ascii="Calibri Light" w:eastAsia="Times New Roman" w:hAnsi="Calibri Light" w:cs="Calibri Light"/>
           <w:color w:val="222222"/>
-          <w:lang w:val="en-US" w:eastAsia="en-IL"/>
+          <w:lang w:val="en-US"/>
         </w:rPr>
         <w:t xml:space="preserve">A function </w:t>
       </w:r>
@@ -6642,7 +7106,7 @@
         <w:rPr>
           <w:rFonts w:ascii="Calibri Light" w:eastAsia="Times New Roman" w:hAnsi="Calibri Light" w:cs="Calibri Light"/>
           <w:color w:val="222222"/>
-          <w:lang w:val="en-US" w:eastAsia="en-IL"/>
+          <w:lang w:val="en-US"/>
         </w:rPr>
         <w:t>that</w:t>
       </w:r>
@@ -6650,7 +7114,7 @@
         <w:rPr>
           <w:rFonts w:ascii="Calibri Light" w:eastAsia="Times New Roman" w:hAnsi="Calibri Light" w:cs="Calibri Light"/>
           <w:color w:val="222222"/>
-          <w:lang w:val="en-US" w:eastAsia="en-IL"/>
+          <w:lang w:val="en-US"/>
         </w:rPr>
         <w:t xml:space="preserve"> determine</w:t>
       </w:r>
@@ -6658,7 +7122,7 @@
         <w:rPr>
           <w:rFonts w:ascii="Calibri Light" w:eastAsia="Times New Roman" w:hAnsi="Calibri Light" w:cs="Calibri Light"/>
           <w:color w:val="222222"/>
-          <w:lang w:val="en-US" w:eastAsia="en-IL"/>
+          <w:lang w:val="en-US"/>
         </w:rPr>
         <w:t>s</w:t>
       </w:r>
@@ -6666,7 +7130,7 @@
         <w:rPr>
           <w:rFonts w:ascii="Calibri Light" w:eastAsia="Times New Roman" w:hAnsi="Calibri Light" w:cs="Calibri Light"/>
           <w:color w:val="222222"/>
-          <w:lang w:val="en-US" w:eastAsia="en-IL"/>
+          <w:lang w:val="en-US"/>
         </w:rPr>
         <w:t xml:space="preserve"> </w:t>
       </w:r>
@@ -6674,7 +7138,7 @@
         <w:rPr>
           <w:rFonts w:ascii="Calibri Light" w:eastAsia="Times New Roman" w:hAnsi="Calibri Light" w:cs="Calibri Light"/>
           <w:color w:val="222222"/>
-          <w:lang w:val="en-US" w:eastAsia="en-IL"/>
+          <w:lang w:val="en-US"/>
         </w:rPr>
         <w:t>the number</w:t>
       </w:r>
@@ -6682,7 +7146,7 @@
         <w:rPr>
           <w:rFonts w:ascii="Calibri Light" w:eastAsia="Times New Roman" w:hAnsi="Calibri Light" w:cs="Calibri Light"/>
           <w:color w:val="222222"/>
-          <w:lang w:val="en-US" w:eastAsia="en-IL"/>
+          <w:lang w:val="en-US"/>
         </w:rPr>
         <w:t xml:space="preserve"> epochs, the learning rate, and the dimensions of the learnable vectors, etc.</w:t>
       </w:r>
@@ -6694,14 +7158,14 @@
         <w:rPr>
           <w:rFonts w:ascii="Calibri Light" w:eastAsia="Times New Roman" w:hAnsi="Calibri Light" w:cs="Calibri Light"/>
           <w:color w:val="222222"/>
-          <w:lang w:val="en-US" w:eastAsia="en-IL"/>
+          <w:lang w:val="en-US"/>
         </w:rPr>
       </w:pPr>
       <w:r>
         <w:rPr>
           <w:rFonts w:ascii="Calibri Light" w:eastAsia="Times New Roman" w:hAnsi="Calibri Light" w:cs="Calibri Light"/>
           <w:color w:val="222222"/>
-          <w:lang w:val="en-US" w:eastAsia="en-IL"/>
+          <w:lang w:val="en-US"/>
         </w:rPr>
         <w:t>2. Run epoch function - iterates over all samples in the training data and updates the learnable vectors and parameters after each iteration</w:t>
       </w:r>
@@ -6709,7 +7173,7 @@
         <w:rPr>
           <w:rFonts w:ascii="Calibri Light" w:eastAsia="Times New Roman" w:hAnsi="Calibri Light" w:cs="Calibri Light"/>
           <w:color w:val="222222"/>
-          <w:lang w:val="en-US" w:eastAsia="en-IL"/>
+          <w:lang w:val="en-US"/>
         </w:rPr>
         <w:t>.</w:t>
       </w:r>
@@ -6721,14 +7185,13 @@
         <w:rPr>
           <w:rFonts w:ascii="Calibri" w:eastAsia="Times New Roman" w:hAnsi="Calibri" w:cs="Calibri"/>
           <w:color w:val="222222"/>
-          <w:lang w:eastAsia="en-IL"/>
         </w:rPr>
       </w:pPr>
       <w:r>
         <w:rPr>
           <w:rFonts w:ascii="Calibri Light" w:eastAsia="Times New Roman" w:hAnsi="Calibri Light" w:cs="Calibri Light"/>
           <w:color w:val="222222"/>
-          <w:lang w:val="en-US" w:eastAsia="en-IL"/>
+          <w:lang w:val="en-US"/>
         </w:rPr>
         <w:t xml:space="preserve">3. </w:t>
       </w:r>
@@ -6736,7 +7199,7 @@
         <w:rPr>
           <w:rFonts w:ascii="Calibri Light" w:eastAsia="Times New Roman" w:hAnsi="Calibri Light" w:cs="Calibri Light"/>
           <w:color w:val="222222"/>
-          <w:lang w:val="en-US" w:eastAsia="en-IL"/>
+          <w:lang w:val="en-US"/>
         </w:rPr>
         <w:t>C</w:t>
       </w:r>
@@ -6744,7 +7207,7 @@
         <w:rPr>
           <w:rFonts w:ascii="Calibri Light" w:eastAsia="Times New Roman" w:hAnsi="Calibri Light" w:cs="Calibri Light"/>
           <w:color w:val="222222"/>
-          <w:lang w:val="en-US" w:eastAsia="en-IL"/>
+          <w:lang w:val="en-US"/>
         </w:rPr>
         <w:t>alculat</w:t>
       </w:r>
@@ -6752,7 +7215,7 @@
         <w:rPr>
           <w:rFonts w:ascii="Calibri Light" w:eastAsia="Times New Roman" w:hAnsi="Calibri Light" w:cs="Calibri Light"/>
           <w:color w:val="222222"/>
-          <w:lang w:val="en-US" w:eastAsia="en-IL"/>
+          <w:lang w:val="en-US"/>
         </w:rPr>
         <w:t>ion of</w:t>
       </w:r>
@@ -6760,9 +7223,51 @@
         <w:rPr>
           <w:rFonts w:ascii="Calibri Light" w:eastAsia="Times New Roman" w:hAnsi="Calibri Light" w:cs="Calibri Light"/>
           <w:color w:val="222222"/>
-          <w:lang w:val="en-US" w:eastAsia="en-IL"/>
-        </w:rPr>
-        <w:t xml:space="preserve"> evaluation measures function - returns a dictionary of all the desired evaluation measures based on a dataset.</w:t>
+          <w:lang w:val="en-US"/>
+        </w:rPr>
+        <w:t xml:space="preserve"> evaluation </w:t>
+      </w:r>
+      <w:proofErr w:type="gramStart"/>
+      <w:r>
+        <w:rPr>
+          <w:rFonts w:ascii="Calibri Light" w:eastAsia="Times New Roman" w:hAnsi="Calibri Light" w:cs="Calibri Light"/>
+          <w:color w:val="222222"/>
+          <w:lang w:val="en-US"/>
+        </w:rPr>
+        <w:t>measures</w:t>
+      </w:r>
+      <w:proofErr w:type="gramEnd"/>
+      <w:r>
+        <w:rPr>
+          <w:rFonts w:ascii="Calibri Light" w:eastAsia="Times New Roman" w:hAnsi="Calibri Light" w:cs="Calibri Light"/>
+          <w:color w:val="222222"/>
+          <w:lang w:val="en-US"/>
+        </w:rPr>
+        <w:t xml:space="preserve"> function </w:t>
+      </w:r>
+      <w:r>
+        <w:rPr>
+          <w:rFonts w:ascii="Calibri Light" w:eastAsia="Times New Roman" w:hAnsi="Calibri Light" w:cs="Calibri Light"/>
+          <w:color w:val="222222"/>
+          <w:lang w:val="en-US"/>
+        </w:rPr>
+        <w:t>–</w:t>
+      </w:r>
+      <w:r>
+        <w:rPr>
+          <w:rFonts w:ascii="Calibri Light" w:eastAsia="Times New Roman" w:hAnsi="Calibri Light" w:cs="Calibri Light"/>
+          <w:color w:val="222222"/>
+          <w:lang w:val="en-US"/>
+        </w:rPr>
+        <w:t xml:space="preserve"> </w:t>
+      </w:r>
+      <w:r>
+        <w:rPr>
+          <w:rFonts w:ascii="Calibri Light" w:eastAsia="Times New Roman" w:hAnsi="Calibri Light" w:cs="Calibri Light"/>
+          <w:color w:val="222222"/>
+          <w:lang w:val="en-US"/>
+        </w:rPr>
+        <w:t>inherits from simple model.</w:t>
       </w:r>
     </w:p>
     <w:p>
@@ -6772,14 +7277,14 @@
         <w:rPr>
           <w:rFonts w:ascii="Calibri Light" w:eastAsia="Times New Roman" w:hAnsi="Calibri Light" w:cs="Calibri Light"/>
           <w:color w:val="222222"/>
-          <w:lang w:val="en-US" w:eastAsia="en-IL"/>
+          <w:lang w:val="en-US"/>
         </w:rPr>
       </w:pPr>
       <w:r>
         <w:rPr>
           <w:rFonts w:ascii="Calibri Light" w:eastAsia="Times New Roman" w:hAnsi="Calibri Light" w:cs="Calibri Light"/>
           <w:color w:val="222222"/>
-          <w:lang w:val="en-US" w:eastAsia="en-IL"/>
+          <w:lang w:val="en-US"/>
         </w:rPr>
         <w:t xml:space="preserve">4. Fit function that first initiates the learnable vectors and parameters, iterates over all epochs, calls the run epoch function, and calculates evaluation measures right after, and then checks whether the early </w:t>
       </w:r>
@@ -6787,7 +7292,7 @@
         <w:rPr>
           <w:rFonts w:ascii="Calibri Light" w:eastAsia="Times New Roman" w:hAnsi="Calibri Light" w:cs="Calibri Light"/>
           <w:color w:val="222222"/>
-          <w:lang w:val="en-US" w:eastAsia="en-IL"/>
+          <w:lang w:val="en-US"/>
         </w:rPr>
         <w:t>stopping</w:t>
       </w:r>
@@ -6795,7 +7300,7 @@
         <w:rPr>
           <w:rFonts w:ascii="Calibri Light" w:eastAsia="Times New Roman" w:hAnsi="Calibri Light" w:cs="Calibri Light"/>
           <w:color w:val="222222"/>
-          <w:lang w:val="en-US" w:eastAsia="en-IL"/>
+          <w:lang w:val="en-US"/>
         </w:rPr>
         <w:t xml:space="preserve"> criteria is met.</w:t>
       </w:r>
@@ -6805,25 +7310,263 @@
         <w:spacing w:line="233" w:lineRule="atLeast"/>
         <w:rPr>
           <w:rFonts w:asciiTheme="majorHAnsi" w:hAnsiTheme="majorHAnsi" w:cstheme="majorHAnsi"/>
+          <w:rtl/>
         </w:rPr>
       </w:pPr>
       <w:r>
         <w:rPr>
           <w:rFonts w:asciiTheme="majorHAnsi" w:eastAsia="Times New Roman" w:hAnsiTheme="majorHAnsi" w:cstheme="majorHAnsi"/>
           <w:color w:val="222222"/>
-          <w:highlight w:val="yellow"/>
-          <w:lang w:val="en-US" w:eastAsia="en-IL"/>
+          <w:lang w:val="en-US"/>
         </w:rPr>
         <w:t xml:space="preserve">8. </w:t>
       </w:r>
       <w:r>
         <w:rPr>
           <w:rFonts w:asciiTheme="majorHAnsi" w:hAnsiTheme="majorHAnsi" w:cstheme="majorHAnsi"/>
-          <w:highlight w:val="yellow"/>
         </w:rPr>
         <w:t>What is the RMSE, MAE, R^2 and MPR of your model based on the validation set?</w:t>
       </w:r>
     </w:p>
+    <w:p>
+      <w:pPr>
+        <w:spacing w:line="233" w:lineRule="atLeast"/>
+        <w:rPr>
+          <w:rFonts w:asciiTheme="majorHAnsi" w:hAnsiTheme="majorHAnsi" w:cstheme="majorHAnsi"/>
+          <w:rtl/>
+          <w:lang w:val="en-US"/>
+        </w:rPr>
+      </w:pPr>
+      <w:r>
+        <w:rPr>
+          <w:rFonts w:asciiTheme="majorHAnsi" w:hAnsiTheme="majorHAnsi" w:cstheme="majorHAnsi"/>
+          <w:lang w:val="en-US"/>
+        </w:rPr>
+        <w:t xml:space="preserve">After 5 epochs: </w:t>
+      </w:r>
+    </w:p>
+    <w:tbl>
+      <w:tblPr>
+        <w:tblStyle w:val="TableGrid"/>
+        <w:tblW w:w="0" w:type="auto"/>
+        <w:tblLook w:val="04A0" w:firstRow="1" w:lastRow="0" w:firstColumn="1" w:lastColumn="0" w:noHBand="0" w:noVBand="1"/>
+      </w:tblPr>
+      <w:tblGrid>
+        <w:gridCol w:w="2254"/>
+        <w:gridCol w:w="2254"/>
+        <w:gridCol w:w="2254"/>
+        <w:gridCol w:w="2254"/>
+      </w:tblGrid>
+      <w:tr>
+        <w:tc>
+          <w:tcPr>
+            <w:tcW w:w="2254" w:type="dxa"/>
+          </w:tcPr>
+          <w:p>
+            <w:pPr>
+              <w:jc w:val="center"/>
+              <w:rPr>
+                <w:rFonts w:asciiTheme="majorHAnsi" w:hAnsiTheme="majorHAnsi" w:cstheme="majorHAnsi"/>
+                <w:lang w:val="en-US"/>
+              </w:rPr>
+            </w:pPr>
+            <w:r>
+              <w:rPr>
+                <w:rFonts w:asciiTheme="majorHAnsi" w:hAnsiTheme="majorHAnsi" w:cstheme="majorHAnsi"/>
+                <w:lang w:val="en-US"/>
+              </w:rPr>
+              <w:t>MAE</w:t>
+            </w:r>
+          </w:p>
+        </w:tc>
+        <w:tc>
+          <w:tcPr>
+            <w:tcW w:w="2254" w:type="dxa"/>
+          </w:tcPr>
+          <w:p>
+            <w:pPr>
+              <w:jc w:val="center"/>
+              <w:rPr>
+                <w:rFonts w:asciiTheme="majorHAnsi" w:hAnsiTheme="majorHAnsi" w:cstheme="majorHAnsi"/>
+                <w:lang w:val="en-US"/>
+              </w:rPr>
+            </w:pPr>
+            <w:r>
+              <w:rPr>
+                <w:rFonts w:asciiTheme="majorHAnsi" w:hAnsiTheme="majorHAnsi" w:cstheme="majorHAnsi"/>
+                <w:lang w:val="en-US"/>
+              </w:rPr>
+              <w:t>RMSE</w:t>
+            </w:r>
+          </w:p>
+        </w:tc>
+        <w:tc>
+          <w:tcPr>
+            <w:tcW w:w="2254" w:type="dxa"/>
+          </w:tcPr>
+          <w:p>
+            <w:pPr>
+              <w:jc w:val="center"/>
+              <w:rPr>
+                <w:rFonts w:asciiTheme="majorHAnsi" w:hAnsiTheme="majorHAnsi" w:cstheme="majorHAnsi"/>
+                <w:vertAlign w:val="superscript"/>
+                <w:lang w:val="en-US"/>
+              </w:rPr>
+            </w:pPr>
+            <w:r>
+              <w:rPr>
+                <w:rFonts w:asciiTheme="majorHAnsi" w:hAnsiTheme="majorHAnsi" w:cstheme="majorHAnsi"/>
+                <w:lang w:val="en-US"/>
+              </w:rPr>
+              <w:t>R</w:t>
+            </w:r>
+            <w:r>
+              <w:rPr>
+                <w:rFonts w:asciiTheme="majorHAnsi" w:hAnsiTheme="majorHAnsi" w:cstheme="majorHAnsi"/>
+                <w:vertAlign w:val="superscript"/>
+                <w:lang w:val="en-US"/>
+              </w:rPr>
+              <w:t>2</w:t>
+            </w:r>
+          </w:p>
+        </w:tc>
+        <w:tc>
+          <w:tcPr>
+            <w:tcW w:w="2254" w:type="dxa"/>
+          </w:tcPr>
+          <w:p>
+            <w:pPr>
+              <w:jc w:val="center"/>
+              <w:rPr>
+                <w:rFonts w:asciiTheme="majorHAnsi" w:hAnsiTheme="majorHAnsi" w:cstheme="majorHAnsi"/>
+                <w:lang w:val="en-US"/>
+              </w:rPr>
+            </w:pPr>
+            <w:r>
+              <w:rPr>
+                <w:rFonts w:asciiTheme="majorHAnsi" w:hAnsiTheme="majorHAnsi" w:cstheme="majorHAnsi"/>
+                <w:lang w:val="en-US"/>
+              </w:rPr>
+              <w:t>MPR</w:t>
+            </w:r>
+          </w:p>
+        </w:tc>
+      </w:tr>
+      <w:tr>
+        <w:tc>
+          <w:tcPr>
+            <w:tcW w:w="2254" w:type="dxa"/>
+          </w:tcPr>
+          <w:p>
+            <w:pPr>
+              <w:jc w:val="center"/>
+              <w:rPr>
+                <w:rFonts w:asciiTheme="majorHAnsi" w:hAnsiTheme="majorHAnsi" w:cstheme="majorHAnsi"/>
+                <w:lang w:val="en-US"/>
+              </w:rPr>
+            </w:pPr>
+            <w:r>
+              <w:rPr>
+                <w:rFonts w:asciiTheme="majorHAnsi" w:hAnsiTheme="majorHAnsi" w:cstheme="majorHAnsi"/>
+                <w:lang w:val="en-US"/>
+              </w:rPr>
+              <w:t>0.</w:t>
+            </w:r>
+            <w:r>
+              <w:rPr>
+                <w:rFonts w:asciiTheme="majorHAnsi" w:hAnsiTheme="majorHAnsi" w:cstheme="majorHAnsi"/>
+                <w:lang w:val="en-US"/>
+              </w:rPr>
+              <w:t>73</w:t>
+            </w:r>
+            <w:r>
+              <w:rPr>
+                <w:rFonts w:asciiTheme="majorHAnsi" w:hAnsiTheme="majorHAnsi" w:cstheme="majorHAnsi"/>
+                <w:lang w:val="en-US"/>
+              </w:rPr>
+              <w:t>6</w:t>
+            </w:r>
+          </w:p>
+        </w:tc>
+        <w:tc>
+          <w:tcPr>
+            <w:tcW w:w="2254" w:type="dxa"/>
+          </w:tcPr>
+          <w:p>
+            <w:pPr>
+              <w:jc w:val="center"/>
+              <w:rPr>
+                <w:rFonts w:asciiTheme="majorHAnsi" w:hAnsiTheme="majorHAnsi" w:cstheme="majorHAnsi"/>
+                <w:lang w:val="en-US"/>
+              </w:rPr>
+            </w:pPr>
+            <w:r>
+              <w:rPr>
+                <w:rFonts w:asciiTheme="majorHAnsi" w:hAnsiTheme="majorHAnsi" w:cstheme="majorHAnsi"/>
+                <w:lang w:val="en-US"/>
+              </w:rPr>
+              <w:t>0.94</w:t>
+            </w:r>
+            <w:r>
+              <w:rPr>
+                <w:rFonts w:asciiTheme="majorHAnsi" w:hAnsiTheme="majorHAnsi" w:cstheme="majorHAnsi"/>
+                <w:lang w:val="en-US"/>
+              </w:rPr>
+              <w:t>4</w:t>
+            </w:r>
+          </w:p>
+        </w:tc>
+        <w:tc>
+          <w:tcPr>
+            <w:tcW w:w="2254" w:type="dxa"/>
+          </w:tcPr>
+          <w:p>
+            <w:pPr>
+              <w:jc w:val="center"/>
+              <w:rPr>
+                <w:rFonts w:asciiTheme="majorHAnsi" w:hAnsiTheme="majorHAnsi" w:cstheme="majorHAnsi"/>
+                <w:lang w:val="en-US"/>
+              </w:rPr>
+            </w:pPr>
+            <w:r>
+              <w:rPr>
+                <w:rFonts w:asciiTheme="majorHAnsi" w:hAnsiTheme="majorHAnsi" w:cstheme="majorHAnsi"/>
+                <w:lang w:val="en-US"/>
+              </w:rPr>
+              <w:t>0.29</w:t>
+            </w:r>
+            <w:r>
+              <w:rPr>
+                <w:rFonts w:asciiTheme="majorHAnsi" w:hAnsiTheme="majorHAnsi" w:cstheme="majorHAnsi"/>
+                <w:lang w:val="en-US"/>
+              </w:rPr>
+              <w:t>9</w:t>
+            </w:r>
+          </w:p>
+        </w:tc>
+        <w:tc>
+          <w:tcPr>
+            <w:tcW w:w="2254" w:type="dxa"/>
+          </w:tcPr>
+          <w:p>
+            <w:pPr>
+              <w:jc w:val="center"/>
+              <w:rPr>
+                <w:rFonts w:asciiTheme="majorHAnsi" w:hAnsiTheme="majorHAnsi" w:cstheme="majorHAnsi"/>
+                <w:lang w:val="en-US"/>
+              </w:rPr>
+            </w:pPr>
+            <w:r>
+              <w:rPr>
+                <w:rFonts w:asciiTheme="majorHAnsi" w:hAnsiTheme="majorHAnsi" w:cstheme="majorHAnsi"/>
+                <w:lang w:val="en-US"/>
+              </w:rPr>
+              <w:t>0.0008</w:t>
+            </w:r>
+          </w:p>
+        </w:tc>
+      </w:tr>
+    </w:tbl>
     <w:p>
       <w:pPr>
         <w:spacing w:line="233" w:lineRule="atLeast"/>
@@ -9603,6 +10346,7 @@
           <w:szCs w:val="20"/>
           <w:lang w:val="en-US"/>
         </w:rPr>
+        <w:lastRenderedPageBreak/>
         <w:t xml:space="preserve">4. </w:t>
       </w:r>
       <m:oMath>
@@ -10238,7 +10982,6 @@
           <w:szCs w:val="24"/>
           <w:lang w:val="en-US"/>
         </w:rPr>
-        <w:lastRenderedPageBreak/>
         <w:tab/>
       </w:r>
       <w:r>
@@ -10411,7 +11154,7 @@
           <w:i/>
           <w:iCs/>
           <w:color w:val="222222"/>
-          <w:lang w:val="en-US" w:eastAsia="en-IL"/>
+          <w:lang w:val="en-US"/>
         </w:rPr>
       </w:pPr>
       <w:r>
@@ -10429,7 +11172,7 @@
           <w:i/>
           <w:iCs/>
           <w:color w:val="222222"/>
-          <w:lang w:val="en-US" w:eastAsia="en-IL"/>
+          <w:lang w:val="en-US"/>
         </w:rPr>
         <w:t>It is possible</w:t>
       </w:r>
@@ -10439,7 +11182,6 @@
           <w:i/>
           <w:iCs/>
           <w:color w:val="222222"/>
-          <w:lang w:eastAsia="en-IL"/>
         </w:rPr>
         <w:t xml:space="preserve"> </w:t>
       </w:r>
@@ -10449,7 +11191,7 @@
           <w:i/>
           <w:iCs/>
           <w:color w:val="222222"/>
-          <w:lang w:val="en-US" w:eastAsia="en-IL"/>
+          <w:lang w:val="en-US"/>
         </w:rPr>
         <w:t xml:space="preserve">to </w:t>
       </w:r>
@@ -10459,7 +11201,6 @@
           <w:i/>
           <w:iCs/>
           <w:color w:val="222222"/>
-          <w:lang w:eastAsia="en-IL"/>
         </w:rPr>
         <w:t>add a</w:t>
       </w:r>
@@ -10469,7 +11210,7 @@
           <w:i/>
           <w:iCs/>
           <w:color w:val="222222"/>
-          <w:lang w:val="en-US" w:eastAsia="en-IL"/>
+          <w:lang w:val="en-US"/>
         </w:rPr>
         <w:t>n early</w:t>
       </w:r>
@@ -10479,7 +11220,6 @@
           <w:i/>
           <w:iCs/>
           <w:color w:val="222222"/>
-          <w:lang w:eastAsia="en-IL"/>
         </w:rPr>
         <w:t xml:space="preserve"> stopping criterion</w:t>
       </w:r>
@@ -10489,7 +11229,7 @@
           <w:i/>
           <w:iCs/>
           <w:color w:val="222222"/>
-          <w:lang w:val="en-US" w:eastAsia="en-IL"/>
+          <w:lang w:val="en-US"/>
         </w:rPr>
         <w:t xml:space="preserve"> as well. </w:t>
       </w:r>
@@ -10499,7 +11239,6 @@
           <w:i/>
           <w:iCs/>
           <w:color w:val="222222"/>
-          <w:lang w:eastAsia="en-IL"/>
         </w:rPr>
         <w:t xml:space="preserve"> </w:t>
       </w:r>
@@ -10509,7 +11248,7 @@
           <w:i/>
           <w:iCs/>
           <w:color w:val="222222"/>
-          <w:lang w:val="en-US" w:eastAsia="en-IL"/>
+          <w:lang w:val="en-US"/>
         </w:rPr>
         <w:t>I</w:t>
       </w:r>
@@ -10519,7 +11258,6 @@
           <w:i/>
           <w:iCs/>
           <w:color w:val="222222"/>
-          <w:lang w:eastAsia="en-IL"/>
         </w:rPr>
         <w:t xml:space="preserve">f </w:t>
       </w:r>
@@ -10529,7 +11267,7 @@
           <w:i/>
           <w:iCs/>
           <w:color w:val="222222"/>
-          <w:lang w:val="en-US" w:eastAsia="en-IL"/>
+          <w:lang w:val="en-US"/>
         </w:rPr>
         <w:t>you</w:t>
       </w:r>
@@ -10539,7 +11277,6 @@
           <w:i/>
           <w:iCs/>
           <w:color w:val="222222"/>
-          <w:lang w:eastAsia="en-IL"/>
         </w:rPr>
         <w:t xml:space="preserve"> </w:t>
       </w:r>
@@ -10549,7 +11286,7 @@
           <w:i/>
           <w:iCs/>
           <w:color w:val="222222"/>
-          <w:lang w:val="en-US" w:eastAsia="en-IL"/>
+          <w:lang w:val="en-US"/>
         </w:rPr>
         <w:t xml:space="preserve">chose to </w:t>
       </w:r>
@@ -10559,7 +11296,6 @@
           <w:i/>
           <w:iCs/>
           <w:color w:val="222222"/>
-          <w:lang w:eastAsia="en-IL"/>
         </w:rPr>
         <w:t>do s</w:t>
       </w:r>
@@ -10569,7 +11305,7 @@
           <w:i/>
           <w:iCs/>
           <w:color w:val="222222"/>
-          <w:lang w:val="en-US" w:eastAsia="en-IL"/>
+          <w:lang w:val="en-US"/>
         </w:rPr>
         <w:t>o:</w:t>
       </w:r>
@@ -10583,7 +11319,7 @@
           <w:i/>
           <w:iCs/>
           <w:color w:val="222222"/>
-          <w:lang w:val="en-US" w:eastAsia="en-IL"/>
+          <w:lang w:val="en-US"/>
         </w:rPr>
       </w:pPr>
       <w:r>
@@ -10592,7 +11328,6 @@
           <w:i/>
           <w:iCs/>
           <w:color w:val="222222"/>
-          <w:lang w:eastAsia="en-IL"/>
         </w:rPr>
         <w:t xml:space="preserve">check </w:t>
       </w:r>
@@ -10602,7 +11337,7 @@
           <w:i/>
           <w:iCs/>
           <w:color w:val="222222"/>
-          <w:lang w:val="en-US" w:eastAsia="en-IL"/>
+          <w:lang w:val="en-US"/>
         </w:rPr>
         <w:t>whether</w:t>
       </w:r>
@@ -10612,7 +11347,6 @@
           <w:i/>
           <w:iCs/>
           <w:color w:val="222222"/>
-          <w:lang w:eastAsia="en-IL"/>
         </w:rPr>
         <w:t xml:space="preserve"> the stopping criterion is met</w:t>
       </w:r>
@@ -10622,7 +11356,7 @@
           <w:i/>
           <w:iCs/>
           <w:color w:val="222222"/>
-          <w:lang w:val="en-US" w:eastAsia="en-IL"/>
+          <w:lang w:val="en-US"/>
         </w:rPr>
         <w:t>-</w:t>
       </w:r>
@@ -10632,7 +11366,6 @@
           <w:i/>
           <w:iCs/>
           <w:color w:val="222222"/>
-          <w:lang w:eastAsia="en-IL"/>
         </w:rPr>
         <w:t xml:space="preserve"> if </w:t>
       </w:r>
@@ -10642,7 +11375,7 @@
           <w:i/>
           <w:iCs/>
           <w:color w:val="222222"/>
-          <w:lang w:val="en-US" w:eastAsia="en-IL"/>
+          <w:lang w:val="en-US"/>
         </w:rPr>
         <w:t>it is</w:t>
       </w:r>
@@ -10652,7 +11385,6 @@
           <w:i/>
           <w:iCs/>
           <w:color w:val="222222"/>
-          <w:lang w:eastAsia="en-IL"/>
         </w:rPr>
         <w:t>,</w:t>
       </w:r>
@@ -10662,7 +11394,7 @@
           <w:i/>
           <w:iCs/>
           <w:color w:val="222222"/>
-          <w:lang w:val="en-US" w:eastAsia="en-IL"/>
+          <w:lang w:val="en-US"/>
         </w:rPr>
         <w:t xml:space="preserve"> </w:t>
       </w:r>
@@ -10672,7 +11404,7 @@
           <w:i/>
           <w:iCs/>
           <w:color w:val="222222"/>
-          <w:lang w:val="en-US" w:eastAsia="en-IL"/>
+          <w:lang w:val="en-US"/>
         </w:rPr>
         <w:t xml:space="preserve">then </w:t>
       </w:r>
@@ -10682,7 +11414,7 @@
           <w:i/>
           <w:iCs/>
           <w:color w:val="222222"/>
-          <w:lang w:val="en-US" w:eastAsia="en-IL"/>
+          <w:lang w:val="en-US"/>
         </w:rPr>
         <w:t xml:space="preserve">the training </w:t>
       </w:r>
@@ -10692,7 +11424,6 @@
           <w:i/>
           <w:iCs/>
           <w:color w:val="222222"/>
-          <w:lang w:eastAsia="en-IL"/>
         </w:rPr>
         <w:t>loop</w:t>
       </w:r>
@@ -10702,7 +11433,7 @@
           <w:i/>
           <w:iCs/>
           <w:color w:val="222222"/>
-          <w:lang w:val="en-US" w:eastAsia="en-IL"/>
+          <w:lang w:val="en-US"/>
         </w:rPr>
         <w:t xml:space="preserve"> should be stopped</w:t>
       </w:r>
@@ -10712,7 +11443,6 @@
           <w:i/>
           <w:iCs/>
           <w:color w:val="222222"/>
-          <w:lang w:eastAsia="en-IL"/>
         </w:rPr>
         <w:t xml:space="preserve">, and </w:t>
       </w:r>
@@ -10722,7 +11452,7 @@
           <w:i/>
           <w:iCs/>
           <w:color w:val="222222"/>
-          <w:lang w:val="en-US" w:eastAsia="en-IL"/>
+          <w:lang w:val="en-US"/>
         </w:rPr>
         <w:t>otherwise</w:t>
       </w:r>
@@ -10732,7 +11462,6 @@
           <w:i/>
           <w:iCs/>
           <w:color w:val="222222"/>
-          <w:lang w:eastAsia="en-IL"/>
         </w:rPr>
         <w:t xml:space="preserve">, </w:t>
       </w:r>
@@ -10742,7 +11471,7 @@
           <w:i/>
           <w:iCs/>
           <w:color w:val="222222"/>
-          <w:lang w:val="en-US" w:eastAsia="en-IL"/>
+          <w:lang w:val="en-US"/>
         </w:rPr>
         <w:t>the training loop should continue to the next epoch</w:t>
       </w:r>
@@ -10752,7 +11481,6 @@
           <w:i/>
           <w:iCs/>
           <w:color w:val="222222"/>
-          <w:lang w:eastAsia="en-IL"/>
         </w:rPr>
         <w:t>.</w:t>
       </w:r>
@@ -10762,7 +11490,7 @@
           <w:i/>
           <w:iCs/>
           <w:color w:val="222222"/>
-          <w:lang w:val="en-US" w:eastAsia="en-IL"/>
+          <w:lang w:val="en-US"/>
         </w:rPr>
         <w:t xml:space="preserve"> In our implementation the early stopping criterion is checking </w:t>
       </w:r>
@@ -10772,7 +11500,7 @@
           <w:i/>
           <w:iCs/>
           <w:color w:val="222222"/>
-          <w:lang w:val="en-US" w:eastAsia="en-IL"/>
+          <w:lang w:val="en-US"/>
         </w:rPr>
         <w:t>whether</w:t>
       </w:r>
@@ -10782,7 +11510,7 @@
           <w:i/>
           <w:iCs/>
           <w:color w:val="222222"/>
-          <w:lang w:val="en-US" w:eastAsia="en-IL"/>
+          <w:lang w:val="en-US"/>
         </w:rPr>
         <w:t xml:space="preserve"> the difference in the RMSE in the last two epochs is lower than 0.001.</w:t>
       </w:r>
@@ -10796,7 +11524,7 @@
           <w:i/>
           <w:iCs/>
           <w:color w:val="222222"/>
-          <w:lang w:val="en-US" w:eastAsia="en-IL"/>
+          <w:lang w:val="en-US"/>
         </w:rPr>
       </w:pPr>
     </w:p>
@@ -10805,14 +11533,14 @@
         <w:rPr>
           <w:rFonts w:asciiTheme="majorHAnsi" w:eastAsia="Times New Roman" w:hAnsiTheme="majorHAnsi" w:cstheme="majorHAnsi"/>
           <w:color w:val="222222"/>
-          <w:lang w:val="en-US" w:eastAsia="en-IL"/>
+          <w:lang w:val="en-US"/>
         </w:rPr>
       </w:pPr>
       <w:r>
         <w:rPr>
           <w:rFonts w:asciiTheme="majorHAnsi" w:eastAsia="Times New Roman" w:hAnsiTheme="majorHAnsi" w:cstheme="majorHAnsi"/>
           <w:color w:val="222222"/>
-          <w:lang w:val="en-US" w:eastAsia="en-IL"/>
+          <w:lang w:val="en-US"/>
         </w:rPr>
         <w:t>4. The hyper-parameters are:</w:t>
       </w:r>
@@ -10827,14 +11555,14 @@
         <w:rPr>
           <w:rFonts w:asciiTheme="majorHAnsi" w:eastAsia="Times New Roman" w:hAnsiTheme="majorHAnsi" w:cstheme="majorHAnsi"/>
           <w:color w:val="222222"/>
-          <w:lang w:val="en-US" w:eastAsia="en-IL"/>
+          <w:lang w:val="en-US"/>
         </w:rPr>
       </w:pPr>
       <w:r>
         <w:rPr>
           <w:rFonts w:asciiTheme="majorHAnsi" w:eastAsia="Times New Roman" w:hAnsiTheme="majorHAnsi" w:cstheme="majorHAnsi"/>
           <w:color w:val="222222"/>
-          <w:lang w:val="en-US" w:eastAsia="en-IL"/>
+          <w:lang w:val="en-US"/>
         </w:rPr>
         <w:t>User and Item learnable vector size</w:t>
       </w:r>
@@ -10849,14 +11577,14 @@
         <w:rPr>
           <w:rFonts w:asciiTheme="majorHAnsi" w:eastAsia="Times New Roman" w:hAnsiTheme="majorHAnsi" w:cstheme="majorHAnsi"/>
           <w:color w:val="222222"/>
-          <w:lang w:val="en-US" w:eastAsia="en-IL"/>
+          <w:lang w:val="en-US"/>
         </w:rPr>
       </w:pPr>
       <w:r>
         <w:rPr>
           <w:rFonts w:asciiTheme="majorHAnsi" w:eastAsia="Times New Roman" w:hAnsiTheme="majorHAnsi" w:cstheme="majorHAnsi"/>
           <w:color w:val="222222"/>
-          <w:lang w:val="en-US" w:eastAsia="en-IL"/>
+          <w:lang w:val="en-US"/>
         </w:rPr>
         <w:t>The early stopping criterion</w:t>
       </w:r>
@@ -10871,14 +11599,14 @@
         <w:rPr>
           <w:rFonts w:asciiTheme="majorHAnsi" w:eastAsia="Times New Roman" w:hAnsiTheme="majorHAnsi" w:cstheme="majorHAnsi"/>
           <w:color w:val="222222"/>
-          <w:lang w:val="en-US" w:eastAsia="en-IL"/>
+          <w:lang w:val="en-US"/>
         </w:rPr>
       </w:pPr>
       <w:r>
         <w:rPr>
           <w:rFonts w:asciiTheme="majorHAnsi" w:eastAsia="Times New Roman" w:hAnsiTheme="majorHAnsi" w:cstheme="majorHAnsi"/>
           <w:color w:val="222222"/>
-          <w:lang w:val="en-US" w:eastAsia="en-IL"/>
+          <w:lang w:val="en-US"/>
         </w:rPr>
         <w:t>The number of epochs</w:t>
       </w:r>
@@ -10893,14 +11621,14 @@
         <w:rPr>
           <w:rFonts w:asciiTheme="majorHAnsi" w:eastAsia="Times New Roman" w:hAnsiTheme="majorHAnsi" w:cstheme="majorHAnsi"/>
           <w:color w:val="222222"/>
-          <w:lang w:val="en-US" w:eastAsia="en-IL"/>
+          <w:lang w:val="en-US"/>
         </w:rPr>
       </w:pPr>
       <w:r>
         <w:rPr>
           <w:rFonts w:asciiTheme="majorHAnsi" w:eastAsia="Times New Roman" w:hAnsiTheme="majorHAnsi" w:cstheme="majorHAnsi"/>
           <w:color w:val="222222"/>
-          <w:lang w:val="en-US" w:eastAsia="en-IL"/>
+          <w:lang w:val="en-US"/>
         </w:rPr>
         <w:t>The value of the regularization’s parameters</w:t>
       </w:r>
@@ -10910,42 +11638,42 @@
         <w:spacing w:line="256" w:lineRule="auto"/>
         <w:rPr>
           <w:rFonts w:asciiTheme="majorHAnsi" w:eastAsia="Times New Roman" w:hAnsiTheme="majorHAnsi" w:cstheme="majorHAnsi"/>
-          <w:lang w:val="en-US" w:eastAsia="en-IL"/>
+          <w:lang w:val="en-US"/>
         </w:rPr>
       </w:pPr>
       <w:r>
         <w:rPr>
           <w:rFonts w:asciiTheme="majorHAnsi" w:eastAsia="Times New Roman" w:hAnsiTheme="majorHAnsi" w:cstheme="majorHAnsi"/>
           <w:color w:val="222222"/>
-          <w:lang w:val="en-US" w:eastAsia="en-IL"/>
+          <w:lang w:val="en-US"/>
         </w:rPr>
         <w:t xml:space="preserve">5. </w:t>
       </w:r>
       <w:r>
         <w:rPr>
           <w:rFonts w:asciiTheme="majorHAnsi" w:eastAsia="Times New Roman" w:hAnsiTheme="majorHAnsi" w:cstheme="majorHAnsi"/>
-          <w:lang w:val="en-US" w:eastAsia="en-IL"/>
+          <w:lang w:val="en-US"/>
         </w:rPr>
         <w:t xml:space="preserve">In our validation set, the RMSE was calculated after each epoch (another relevant measure may be selected in this case). </w:t>
       </w:r>
       <w:r>
         <w:rPr>
           <w:rFonts w:asciiTheme="majorHAnsi" w:eastAsia="Times New Roman" w:hAnsiTheme="majorHAnsi" w:cstheme="majorHAnsi"/>
-          <w:lang w:val="en-US" w:eastAsia="en-IL"/>
+          <w:lang w:val="en-US"/>
         </w:rPr>
         <w:t xml:space="preserve">RMSE </w:t>
       </w:r>
       <w:r>
         <w:rPr>
           <w:rFonts w:asciiTheme="majorHAnsi" w:eastAsia="Times New Roman" w:hAnsiTheme="majorHAnsi" w:cstheme="majorHAnsi"/>
-          <w:lang w:val="en-US" w:eastAsia="en-IL"/>
+          <w:lang w:val="en-US"/>
         </w:rPr>
         <w:t>decreasing throughout</w:t>
       </w:r>
       <w:r>
         <w:rPr>
           <w:rFonts w:asciiTheme="majorHAnsi" w:eastAsia="Times New Roman" w:hAnsiTheme="majorHAnsi" w:cstheme="majorHAnsi"/>
-          <w:lang w:val="en-US" w:eastAsia="en-IL"/>
+          <w:lang w:val="en-US"/>
         </w:rPr>
         <w:t xml:space="preserve"> the epochs indicates that the model is learning and going towards a </w:t>
       </w:r>
@@ -10953,14 +11681,14 @@
       <w:r>
         <w:rPr>
           <w:rFonts w:asciiTheme="majorHAnsi" w:eastAsia="Times New Roman" w:hAnsiTheme="majorHAnsi" w:cstheme="majorHAnsi"/>
-          <w:lang w:val="en-US" w:eastAsia="en-IL"/>
+          <w:lang w:val="en-US"/>
         </w:rPr>
         <w:t xml:space="preserve">local </w:t>
       </w:r>
       <w:r>
         <w:rPr>
           <w:rFonts w:asciiTheme="majorHAnsi" w:eastAsia="Times New Roman" w:hAnsiTheme="majorHAnsi" w:cstheme="majorHAnsi"/>
-          <w:lang w:val="en-US" w:eastAsia="en-IL"/>
+          <w:lang w:val="en-US"/>
         </w:rPr>
         <w:t>minima</w:t>
       </w:r>
@@ -10968,42 +11696,53 @@
       <w:r>
         <w:rPr>
           <w:rFonts w:asciiTheme="majorHAnsi" w:eastAsia="Times New Roman" w:hAnsiTheme="majorHAnsi" w:cstheme="majorHAnsi"/>
-          <w:lang w:val="en-US" w:eastAsia="en-IL"/>
+          <w:lang w:val="en-US"/>
         </w:rPr>
         <w:t>. In addition, a</w:t>
       </w:r>
       <w:r>
         <w:rPr>
           <w:rFonts w:asciiTheme="majorHAnsi" w:eastAsia="Times New Roman" w:hAnsiTheme="majorHAnsi" w:cstheme="majorHAnsi"/>
-          <w:lang w:eastAsia="en-IL"/>
         </w:rPr>
         <w:t xml:space="preserve"> sanity check can also be performed by calculating the RMSE of a naive model that always predicts the average rating in the dataset and checking </w:t>
       </w:r>
       <w:r>
         <w:rPr>
           <w:rFonts w:asciiTheme="majorHAnsi" w:eastAsia="Times New Roman" w:hAnsiTheme="majorHAnsi" w:cstheme="majorHAnsi"/>
-          <w:lang w:val="en-US" w:eastAsia="en-IL"/>
+          <w:lang w:val="en-US"/>
         </w:rPr>
         <w:t>whether</w:t>
       </w:r>
       <w:r>
         <w:rPr>
           <w:rFonts w:asciiTheme="majorHAnsi" w:eastAsia="Times New Roman" w:hAnsiTheme="majorHAnsi" w:cstheme="majorHAnsi"/>
-          <w:lang w:eastAsia="en-IL"/>
-        </w:rPr>
-        <w:t xml:space="preserve"> our SGD model</w:t>
-      </w:r>
-      <w:r>
-        <w:rPr>
-          <w:rFonts w:asciiTheme="majorHAnsi" w:eastAsia="Times New Roman" w:hAnsiTheme="majorHAnsi" w:cstheme="majorHAnsi"/>
-          <w:lang w:val="en-US" w:eastAsia="en-IL"/>
+        </w:rPr>
+        <w:t xml:space="preserve"> our </w:t>
+      </w:r>
+      <w:r>
+        <w:rPr>
+          <w:rFonts w:asciiTheme="majorHAnsi" w:eastAsia="Times New Roman" w:hAnsiTheme="majorHAnsi" w:cstheme="majorHAnsi"/>
+          <w:lang w:val="en-US"/>
+        </w:rPr>
+        <w:t>ALS</w:t>
+      </w:r>
+      <w:r>
+        <w:rPr>
+          <w:rFonts w:asciiTheme="majorHAnsi" w:eastAsia="Times New Roman" w:hAnsiTheme="majorHAnsi" w:cstheme="majorHAnsi"/>
+        </w:rPr>
+        <w:t xml:space="preserve"> model</w:t>
+      </w:r>
+      <w:r>
+        <w:rPr>
+          <w:rFonts w:asciiTheme="majorHAnsi" w:eastAsia="Times New Roman" w:hAnsiTheme="majorHAnsi" w:cstheme="majorHAnsi"/>
+          <w:lang w:val="en-US"/>
         </w:rPr>
         <w:t>’s</w:t>
       </w:r>
       <w:r>
         <w:rPr>
           <w:rFonts w:asciiTheme="majorHAnsi" w:eastAsia="Times New Roman" w:hAnsiTheme="majorHAnsi" w:cstheme="majorHAnsi"/>
-          <w:lang w:val="en-US" w:eastAsia="en-IL"/>
+          <w:lang w:val="en-US"/>
         </w:rPr>
         <w:t xml:space="preserve"> performance better.</w:t>
       </w:r>
@@ -11021,14 +11760,14 @@
       <w:r>
         <w:rPr>
           <w:rFonts w:ascii="Calibri Light" w:eastAsia="Times New Roman" w:hAnsi="Calibri Light" w:cs="Calibri Light"/>
-          <w:lang w:val="en-US" w:eastAsia="en-IL"/>
+          <w:lang w:val="en-US"/>
         </w:rPr>
         <w:t>6</w:t>
       </w:r>
       <w:r>
         <w:rPr>
           <w:rFonts w:ascii="Calibri Light" w:eastAsia="Times New Roman" w:hAnsi="Calibri Light" w:cs="Calibri Light"/>
-          <w:lang w:val="en-US" w:eastAsia="en-IL"/>
+          <w:lang w:val="en-US"/>
         </w:rPr>
         <w:t xml:space="preserve">. </w:t>
       </w:r>
@@ -11055,14 +11794,12 @@
         <w:spacing w:line="256" w:lineRule="auto"/>
         <w:rPr>
           <w:rFonts w:asciiTheme="majorHAnsi" w:hAnsiTheme="majorHAnsi" w:cstheme="majorHAnsi"/>
-          <w:highlight w:val="yellow"/>
         </w:rPr>
       </w:pPr>
       <w:r>
         <w:rPr>
           <w:rFonts w:asciiTheme="majorHAnsi" w:hAnsiTheme="majorHAnsi" w:cstheme="majorHAnsi"/>
           <w:color w:val="222222"/>
-          <w:highlight w:val="yellow"/>
           <w:shd w:val="clear" w:color="auto" w:fill="FFFFFF"/>
           <w:lang w:val="en-US"/>
         </w:rPr>
@@ -11071,58 +11808,427 @@
       <w:r>
         <w:rPr>
           <w:rFonts w:asciiTheme="majorHAnsi" w:hAnsiTheme="majorHAnsi" w:cstheme="majorHAnsi"/>
-          <w:highlight w:val="yellow"/>
         </w:rPr>
         <w:t>What is the RMSE, MAE, R^2 and MPR of your model based on the validation set?</w:t>
+      </w:r>
+    </w:p>
+    <w:p>
+      <w:pPr>
+        <w:spacing w:line="233" w:lineRule="atLeast"/>
+        <w:rPr>
+          <w:rFonts w:asciiTheme="majorHAnsi" w:hAnsiTheme="majorHAnsi" w:cstheme="majorHAnsi"/>
+          <w:rtl/>
+          <w:lang w:val="en-US"/>
+        </w:rPr>
+      </w:pPr>
+      <w:r>
+        <w:rPr>
+          <w:rFonts w:asciiTheme="majorHAnsi" w:hAnsiTheme="majorHAnsi" w:cstheme="majorHAnsi"/>
+          <w:lang w:val="en-US"/>
+        </w:rPr>
+        <w:t xml:space="preserve">After 2 epochs: </w:t>
+      </w:r>
+    </w:p>
+    <w:tbl>
+      <w:tblPr>
+        <w:tblStyle w:val="TableGrid"/>
+        <w:tblW w:w="0" w:type="auto"/>
+        <w:tblLook w:val="04A0" w:firstRow="1" w:lastRow="0" w:firstColumn="1" w:lastColumn="0" w:noHBand="0" w:noVBand="1"/>
+      </w:tblPr>
+      <w:tblGrid>
+        <w:gridCol w:w="2254"/>
+        <w:gridCol w:w="2254"/>
+        <w:gridCol w:w="2254"/>
+        <w:gridCol w:w="2254"/>
+      </w:tblGrid>
+      <w:tr>
+        <w:tc>
+          <w:tcPr>
+            <w:tcW w:w="2254" w:type="dxa"/>
+          </w:tcPr>
+          <w:p>
+            <w:pPr>
+              <w:jc w:val="center"/>
+              <w:rPr>
+                <w:rFonts w:asciiTheme="majorHAnsi" w:hAnsiTheme="majorHAnsi" w:cstheme="majorHAnsi"/>
+                <w:lang w:val="en-US"/>
+              </w:rPr>
+            </w:pPr>
+            <w:r>
+              <w:rPr>
+                <w:rFonts w:asciiTheme="majorHAnsi" w:hAnsiTheme="majorHAnsi" w:cstheme="majorHAnsi"/>
+                <w:lang w:val="en-US"/>
+              </w:rPr>
+              <w:t>MAE</w:t>
+            </w:r>
+          </w:p>
+        </w:tc>
+        <w:tc>
+          <w:tcPr>
+            <w:tcW w:w="2254" w:type="dxa"/>
+          </w:tcPr>
+          <w:p>
+            <w:pPr>
+              <w:jc w:val="center"/>
+              <w:rPr>
+                <w:rFonts w:asciiTheme="majorHAnsi" w:hAnsiTheme="majorHAnsi" w:cstheme="majorHAnsi"/>
+                <w:lang w:val="en-US"/>
+              </w:rPr>
+            </w:pPr>
+            <w:r>
+              <w:rPr>
+                <w:rFonts w:asciiTheme="majorHAnsi" w:hAnsiTheme="majorHAnsi" w:cstheme="majorHAnsi"/>
+                <w:lang w:val="en-US"/>
+              </w:rPr>
+              <w:t>RMSE</w:t>
+            </w:r>
+          </w:p>
+        </w:tc>
+        <w:tc>
+          <w:tcPr>
+            <w:tcW w:w="2254" w:type="dxa"/>
+          </w:tcPr>
+          <w:p>
+            <w:pPr>
+              <w:jc w:val="center"/>
+              <w:rPr>
+                <w:rFonts w:asciiTheme="majorHAnsi" w:hAnsiTheme="majorHAnsi" w:cstheme="majorHAnsi"/>
+                <w:vertAlign w:val="superscript"/>
+                <w:lang w:val="en-US"/>
+              </w:rPr>
+            </w:pPr>
+            <w:r>
+              <w:rPr>
+                <w:rFonts w:asciiTheme="majorHAnsi" w:hAnsiTheme="majorHAnsi" w:cstheme="majorHAnsi"/>
+                <w:lang w:val="en-US"/>
+              </w:rPr>
+              <w:t>R</w:t>
+            </w:r>
+            <w:r>
+              <w:rPr>
+                <w:rFonts w:asciiTheme="majorHAnsi" w:hAnsiTheme="majorHAnsi" w:cstheme="majorHAnsi"/>
+                <w:vertAlign w:val="superscript"/>
+                <w:lang w:val="en-US"/>
+              </w:rPr>
+              <w:t>2</w:t>
+            </w:r>
+          </w:p>
+        </w:tc>
+        <w:tc>
+          <w:tcPr>
+            <w:tcW w:w="2254" w:type="dxa"/>
+          </w:tcPr>
+          <w:p>
+            <w:pPr>
+              <w:jc w:val="center"/>
+              <w:rPr>
+                <w:rFonts w:asciiTheme="majorHAnsi" w:hAnsiTheme="majorHAnsi" w:cstheme="majorHAnsi"/>
+                <w:lang w:val="en-US"/>
+              </w:rPr>
+            </w:pPr>
+            <w:r>
+              <w:rPr>
+                <w:rFonts w:asciiTheme="majorHAnsi" w:hAnsiTheme="majorHAnsi" w:cstheme="majorHAnsi"/>
+                <w:lang w:val="en-US"/>
+              </w:rPr>
+              <w:t>MPR</w:t>
+            </w:r>
+          </w:p>
+        </w:tc>
+      </w:tr>
+      <w:tr>
+        <w:tc>
+          <w:tcPr>
+            <w:tcW w:w="2254" w:type="dxa"/>
+          </w:tcPr>
+          <w:p>
+            <w:pPr>
+              <w:jc w:val="center"/>
+              <w:rPr>
+                <w:rFonts w:asciiTheme="majorHAnsi" w:hAnsiTheme="majorHAnsi" w:cstheme="majorHAnsi"/>
+                <w:lang w:val="en-US"/>
+              </w:rPr>
+            </w:pPr>
+            <w:r>
+              <w:rPr>
+                <w:rFonts w:asciiTheme="majorHAnsi" w:hAnsiTheme="majorHAnsi" w:cstheme="majorHAnsi"/>
+                <w:lang w:val="en-US"/>
+              </w:rPr>
+              <w:t>0.86</w:t>
+            </w:r>
+          </w:p>
+        </w:tc>
+        <w:tc>
+          <w:tcPr>
+            <w:tcW w:w="2254" w:type="dxa"/>
+          </w:tcPr>
+          <w:p>
+            <w:pPr>
+              <w:jc w:val="center"/>
+              <w:rPr>
+                <w:rFonts w:asciiTheme="majorHAnsi" w:hAnsiTheme="majorHAnsi" w:cstheme="majorHAnsi"/>
+                <w:lang w:val="en-US"/>
+              </w:rPr>
+            </w:pPr>
+            <w:r>
+              <w:rPr>
+                <w:rFonts w:asciiTheme="majorHAnsi" w:hAnsiTheme="majorHAnsi" w:cstheme="majorHAnsi"/>
+                <w:lang w:val="en-US"/>
+              </w:rPr>
+              <w:t>1.093</w:t>
+            </w:r>
+          </w:p>
+        </w:tc>
+        <w:tc>
+          <w:tcPr>
+            <w:tcW w:w="2254" w:type="dxa"/>
+          </w:tcPr>
+          <w:p>
+            <w:pPr>
+              <w:jc w:val="center"/>
+              <w:rPr>
+                <w:rFonts w:asciiTheme="majorHAnsi" w:hAnsiTheme="majorHAnsi" w:cstheme="majorHAnsi"/>
+                <w:lang w:val="en-US"/>
+              </w:rPr>
+            </w:pPr>
+            <w:r>
+              <w:rPr>
+                <w:rFonts w:asciiTheme="majorHAnsi" w:hAnsiTheme="majorHAnsi" w:cstheme="majorHAnsi"/>
+                <w:lang w:val="en-US"/>
+              </w:rPr>
+              <w:t>0.</w:t>
+            </w:r>
+            <w:r>
+              <w:rPr>
+                <w:rFonts w:asciiTheme="majorHAnsi" w:hAnsiTheme="majorHAnsi" w:cstheme="majorHAnsi"/>
+                <w:lang w:val="en-US"/>
+              </w:rPr>
+              <w:t>06</w:t>
+            </w:r>
+          </w:p>
+        </w:tc>
+        <w:tc>
+          <w:tcPr>
+            <w:tcW w:w="2254" w:type="dxa"/>
+          </w:tcPr>
+          <w:p>
+            <w:pPr>
+              <w:jc w:val="center"/>
+              <w:rPr>
+                <w:rFonts w:asciiTheme="majorHAnsi" w:hAnsiTheme="majorHAnsi" w:cstheme="majorHAnsi"/>
+                <w:lang w:val="en-US"/>
+              </w:rPr>
+            </w:pPr>
+            <w:r>
+              <w:rPr>
+                <w:rFonts w:asciiTheme="majorHAnsi" w:hAnsiTheme="majorHAnsi" w:cstheme="majorHAnsi"/>
+                <w:lang w:val="en-US"/>
+              </w:rPr>
+              <w:t>0.0008</w:t>
+            </w:r>
+          </w:p>
+        </w:tc>
+      </w:tr>
+    </w:tbl>
+    <w:p>
+      <w:pPr>
+        <w:spacing w:line="256" w:lineRule="auto"/>
+        <w:rPr>
+          <w:rFonts w:asciiTheme="majorHAnsi" w:hAnsiTheme="majorHAnsi" w:cstheme="majorHAnsi"/>
+        </w:rPr>
+      </w:pPr>
+    </w:p>
+    <w:p>
+      <w:pPr>
+        <w:rPr>
+          <w:rFonts w:asciiTheme="majorHAnsi" w:hAnsiTheme="majorHAnsi" w:cstheme="majorHAnsi"/>
+        </w:rPr>
+      </w:pPr>
+      <w:r>
+        <w:rPr>
+          <w:rFonts w:asciiTheme="majorHAnsi" w:hAnsiTheme="majorHAnsi" w:cstheme="majorHAnsi"/>
+        </w:rPr>
+        <w:br w:type="page"/>
       </w:r>
     </w:p>
     <w:p>
       <w:pPr>
         <w:spacing w:line="256" w:lineRule="auto"/>
         <w:rPr>
-          <w:rFonts w:asciiTheme="majorHAnsi" w:eastAsia="Times New Roman" w:hAnsiTheme="majorHAnsi" w:cstheme="majorHAnsi"/>
-          <w:color w:val="222222"/>
-          <w:lang w:val="en-US" w:eastAsia="en-IL"/>
+          <w:rFonts w:asciiTheme="majorHAnsi" w:hAnsiTheme="majorHAnsi" w:cstheme="majorHAnsi"/>
         </w:rPr>
       </w:pPr>
       <w:r>
         <w:rPr>
           <w:rFonts w:asciiTheme="majorHAnsi" w:hAnsiTheme="majorHAnsi" w:cstheme="majorHAnsi"/>
-          <w:highlight w:val="yellow"/>
-          <w:lang w:val="en-US"/>
-        </w:rPr>
+          <w:lang w:val="en-US"/>
+        </w:rPr>
+        <w:lastRenderedPageBreak/>
         <w:t xml:space="preserve">8. </w:t>
       </w:r>
       <w:r>
         <w:rPr>
           <w:rFonts w:asciiTheme="majorHAnsi" w:hAnsiTheme="majorHAnsi" w:cstheme="majorHAnsi"/>
-          <w:highlight w:val="yellow"/>
-        </w:rPr>
-        <w:t xml:space="preserve">Compare the ALS and SGD solutions in terms of implementation, </w:t>
-      </w:r>
-      <w:proofErr w:type="gramStart"/>
+        </w:rPr>
+        <w:t>Compare the ALS and SGD solutions in terms of implementation, training</w:t>
+      </w:r>
       <w:r>
         <w:rPr>
           <w:rFonts w:asciiTheme="majorHAnsi" w:hAnsiTheme="majorHAnsi" w:cstheme="majorHAnsi"/>
-          <w:highlight w:val="yellow"/>
-        </w:rPr>
-        <w:t>training</w:t>
-      </w:r>
-      <w:proofErr w:type="gramEnd"/>
+        </w:rPr>
+        <w:t>,</w:t>
+      </w:r>
       <w:r>
         <w:rPr>
           <w:rFonts w:asciiTheme="majorHAnsi" w:hAnsiTheme="majorHAnsi" w:cstheme="majorHAnsi"/>
-          <w:highlight w:val="yellow"/>
         </w:rPr>
         <w:t xml:space="preserve"> and quality.</w:t>
       </w:r>
     </w:p>
     <w:p>
       <w:pPr>
-        <w:rPr>
-          <w:rFonts w:asciiTheme="majorHAnsi" w:eastAsia="Times New Roman" w:hAnsiTheme="majorHAnsi" w:cstheme="majorHAnsi"/>
-          <w:color w:val="222222"/>
-          <w:lang w:val="en-US" w:eastAsia="en-IL"/>
+        <w:spacing w:line="256" w:lineRule="auto"/>
+        <w:rPr>
+          <w:rFonts w:asciiTheme="majorHAnsi" w:hAnsiTheme="majorHAnsi" w:cstheme="majorHAnsi"/>
+          <w:lang w:val="en-US"/>
+        </w:rPr>
+      </w:pPr>
+      <w:r>
+        <w:rPr>
+          <w:rFonts w:asciiTheme="majorHAnsi" w:hAnsiTheme="majorHAnsi" w:cstheme="majorHAnsi"/>
+          <w:lang w:val="en-US"/>
+        </w:rPr>
+        <w:t>W</w:t>
+      </w:r>
+      <w:r>
+        <w:rPr>
+          <w:rFonts w:asciiTheme="majorHAnsi" w:hAnsiTheme="majorHAnsi" w:cstheme="majorHAnsi"/>
+          <w:lang w:val="en-US"/>
+        </w:rPr>
+        <w:t>hile the ALS solution converged with fewer epochs, w</w:t>
+      </w:r>
+      <w:r>
+        <w:rPr>
+          <w:rFonts w:asciiTheme="majorHAnsi" w:hAnsiTheme="majorHAnsi" w:cstheme="majorHAnsi"/>
+          <w:lang w:val="en-US"/>
+        </w:rPr>
+        <w:t xml:space="preserve">e have noticed a </w:t>
+      </w:r>
+      <w:r>
+        <w:rPr>
+          <w:rFonts w:asciiTheme="majorHAnsi" w:hAnsiTheme="majorHAnsi" w:cstheme="majorHAnsi"/>
+          <w:lang w:val="en-US"/>
+        </w:rPr>
+        <w:t>significant improvement in the SGD solution</w:t>
+      </w:r>
+      <w:r>
+        <w:rPr>
+          <w:rFonts w:asciiTheme="majorHAnsi" w:hAnsiTheme="majorHAnsi" w:cstheme="majorHAnsi"/>
+          <w:lang w:val="en-US"/>
+        </w:rPr>
+        <w:t xml:space="preserve"> within all evaluation measures. Furthermore</w:t>
+      </w:r>
+      <w:r>
+        <w:rPr>
+          <w:rFonts w:asciiTheme="majorHAnsi" w:hAnsiTheme="majorHAnsi" w:cstheme="majorHAnsi"/>
+          <w:lang w:val="en-US"/>
+        </w:rPr>
+        <w:t>,</w:t>
+      </w:r>
+      <w:r>
+        <w:rPr>
+          <w:rFonts w:asciiTheme="majorHAnsi" w:hAnsiTheme="majorHAnsi" w:cstheme="majorHAnsi"/>
+          <w:lang w:val="en-US"/>
+        </w:rPr>
+        <w:t xml:space="preserve"> we can see that the ALS solution is </w:t>
+      </w:r>
+      <w:r>
+        <w:rPr>
+          <w:rFonts w:asciiTheme="majorHAnsi" w:hAnsiTheme="majorHAnsi" w:cstheme="majorHAnsi"/>
+          <w:lang w:val="en-US"/>
+        </w:rPr>
+        <w:t xml:space="preserve">not far from the simple solution (using the mean rating). </w:t>
+      </w:r>
+      <w:r>
+        <w:rPr>
+          <w:rFonts w:asciiTheme="majorHAnsi" w:hAnsiTheme="majorHAnsi" w:cstheme="majorHAnsi"/>
+          <w:lang w:val="en-US"/>
+        </w:rPr>
+        <w:t>We assume</w:t>
+      </w:r>
+      <w:r>
+        <w:rPr>
+          <w:rFonts w:asciiTheme="majorHAnsi" w:hAnsiTheme="majorHAnsi" w:cstheme="majorHAnsi"/>
+          <w:lang w:val="en-US"/>
+        </w:rPr>
+        <w:t xml:space="preserve"> that </w:t>
+      </w:r>
+      <w:r>
+        <w:rPr>
+          <w:rFonts w:asciiTheme="majorHAnsi" w:hAnsiTheme="majorHAnsi" w:cstheme="majorHAnsi"/>
+          <w:lang w:val="en-US"/>
+        </w:rPr>
+        <w:t xml:space="preserve">the latent space vector initialization </w:t>
+      </w:r>
+      <w:r>
+        <w:rPr>
+          <w:rFonts w:asciiTheme="majorHAnsi" w:hAnsiTheme="majorHAnsi" w:cstheme="majorHAnsi"/>
+          <w:lang w:val="en-US"/>
+        </w:rPr>
+        <w:t>in this specific dataset might lead to different local minima for both solutions.</w:t>
+      </w:r>
+    </w:p>
+    <w:p>
+      <w:pPr>
+        <w:spacing w:line="256" w:lineRule="auto"/>
+        <w:rPr>
+          <w:rFonts w:asciiTheme="majorHAnsi" w:eastAsia="Times New Roman" w:hAnsiTheme="majorHAnsi" w:cstheme="majorHAnsi"/>
+          <w:color w:val="222222"/>
+          <w:lang w:val="en-US"/>
+        </w:rPr>
+      </w:pPr>
+      <w:r>
+        <w:rPr>
+          <w:rFonts w:asciiTheme="majorHAnsi" w:hAnsiTheme="majorHAnsi" w:cstheme="majorHAnsi"/>
+          <w:lang w:val="en-US"/>
+        </w:rPr>
+        <w:t>During the project</w:t>
+      </w:r>
+      <w:r>
+        <w:rPr>
+          <w:rFonts w:asciiTheme="majorHAnsi" w:hAnsiTheme="majorHAnsi" w:cstheme="majorHAnsi"/>
+          <w:lang w:val="en-US"/>
+        </w:rPr>
+        <w:t>,</w:t>
+      </w:r>
+      <w:r>
+        <w:rPr>
+          <w:rFonts w:asciiTheme="majorHAnsi" w:hAnsiTheme="majorHAnsi" w:cstheme="majorHAnsi"/>
+          <w:lang w:val="en-US"/>
+        </w:rPr>
+        <w:t xml:space="preserve"> we felt that the implementation of the ALS model was more complicated </w:t>
+      </w:r>
+      <w:r>
+        <w:rPr>
+          <w:rFonts w:asciiTheme="majorHAnsi" w:hAnsiTheme="majorHAnsi" w:cstheme="majorHAnsi"/>
+          <w:lang w:val="en-US"/>
+        </w:rPr>
+        <w:t xml:space="preserve">than the SGD, as seen in the significantly larger </w:t>
+      </w:r>
+      <w:r>
+        <w:rPr>
+          <w:rFonts w:asciiTheme="majorHAnsi" w:hAnsiTheme="majorHAnsi" w:cstheme="majorHAnsi"/>
+          <w:lang w:val="en-US"/>
+        </w:rPr>
+        <w:t>code needed for it.</w:t>
+      </w:r>
+    </w:p>
+    <w:p>
+      <w:pPr>
+        <w:rPr>
+          <w:rFonts w:asciiTheme="majorHAnsi" w:eastAsia="Times New Roman" w:hAnsiTheme="majorHAnsi" w:cstheme="majorHAnsi"/>
+          <w:color w:val="222222"/>
+          <w:lang w:val="en-US"/>
         </w:rPr>
       </w:pPr>
     </w:p>
@@ -11288,7 +12394,7 @@
         <w:rFonts w:asciiTheme="minorHAnsi" w:eastAsiaTheme="minorHAnsi" w:hAnsiTheme="minorHAnsi" w:cstheme="minorBidi"/>
         <w:sz w:val="22"/>
         <w:szCs w:val="22"/>
-        <w:lang w:val="en-IL" w:eastAsia="en-US" w:bidi="he-IL"/>
+        <w:lang w:eastAsia="en-US" w:bidi="he-IL"/>
       </w:rPr>
     </w:rPrDefault>
     <w:pPrDefault>
@@ -11678,6 +12784,7 @@
   <w:style w:type="paragraph" w:default="1" w:styleId="Normal">
     <w:name w:val="Normal"/>
     <w:qFormat/>
+    <w:rsid w:val="003C7467"/>
   </w:style>
   <w:style w:type="character" w:default="1" w:styleId="DefaultParagraphFont">
     <w:name w:val="Default Paragraph Font"/>
@@ -11726,6 +12833,25 @@
       <w:ind w:left="720"/>
       <w:contextualSpacing/>
     </w:pPr>
+  </w:style>
+  <w:style w:type="table" w:styleId="TableGrid">
+    <w:name w:val="Table Grid"/>
+    <w:basedOn w:val="TableNormal"/>
+    <w:uiPriority w:val="39"/>
+    <w:rsid w:val="005316FF"/>
+    <w:pPr>
+      <w:spacing w:after="0" w:line="240" w:lineRule="auto"/>
+    </w:pPr>
+    <w:tblPr>
+      <w:tblBorders>
+        <w:top w:val="single" w:sz="4" w:space="0" w:color="auto"/>
+        <w:left w:val="single" w:sz="4" w:space="0" w:color="auto"/>
+        <w:bottom w:val="single" w:sz="4" w:space="0" w:color="auto"/>
+        <w:right w:val="single" w:sz="4" w:space="0" w:color="auto"/>
+        <w:insideH w:val="single" w:sz="4" w:space="0" w:color="auto"/>
+        <w:insideV w:val="single" w:sz="4" w:space="0" w:color="auto"/>
+      </w:tblBorders>
+    </w:tblPr>
   </w:style>
 </w:styles>
 </file>
@@ -12026,6 +13152,17 @@
 </file>
 
 <file path=customXml/item1.xml><?xml version="1.0" encoding="utf-8"?>
+<p:properties xmlns:p="http://schemas.microsoft.com/office/2006/metadata/properties" xmlns:xsi="http://www.w3.org/2001/XMLSchema-instance" xmlns:pc="http://schemas.microsoft.com/office/infopath/2007/PartnerControls">
+  <documentManagement>
+    <TaxCatchAll xmlns="ce1f210d-7eb3-467f-8174-279afabe373b" xsi:nil="true"/>
+    <lcf76f155ced4ddcb4097134ff3c332f xmlns="bc782de4-7d8e-4eb7-bafa-70ab990787ca">
+      <Terms xmlns="http://schemas.microsoft.com/office/infopath/2007/PartnerControls"/>
+    </lcf76f155ced4ddcb4097134ff3c332f>
+  </documentManagement>
+</p:properties>
+</file>
+
+<file path=customXml/item2.xml><?xml version="1.0" encoding="utf-8"?>
 <?mso-contentType ?>
 <FormTemplates xmlns="http://schemas.microsoft.com/sharepoint/v3/contenttype/forms">
   <Display>DocumentLibraryForm</Display>
@@ -12034,28 +13171,31 @@
 </FormTemplates>
 </file>
 
-<file path=customXml/item2.xml><?xml version="1.0" encoding="utf-8"?>
-<p:properties xmlns:p="http://schemas.microsoft.com/office/2006/metadata/properties" xmlns:xsi="http://www.w3.org/2001/XMLSchema-instance" xmlns:pc="http://schemas.microsoft.com/office/infopath/2007/PartnerControls">
-  <documentManagement/>
-</p:properties>
-</file>
-
 <file path=customXml/item3.xml><?xml version="1.0" encoding="utf-8"?>
-<b:Sources xmlns:b="http://schemas.openxmlformats.org/officeDocument/2006/bibliography" xmlns="http://schemas.openxmlformats.org/officeDocument/2006/bibliography" SelectedStyle="\APASixthEditionOfficeOnline.xsl" StyleName="APA" Version="6"/>
-</file>
-
-<file path=customXml/item4.xml><?xml version="1.0" encoding="utf-8"?>
-<ct:contentTypeSchema xmlns:ct="http://schemas.microsoft.com/office/2006/metadata/contentType" xmlns:ma="http://schemas.microsoft.com/office/2006/metadata/properties/metaAttributes" ct:_="" ma:_="" ma:contentTypeName="Document" ma:contentTypeID="0x010100CE621EE91976BB448B3F824F1800B78D" ma:contentTypeVersion="2" ma:contentTypeDescription="Create a new document." ma:contentTypeScope="" ma:versionID="a8603cb460f1108215b4e6dd031abebc">
-  <xsd:schema xmlns:xsd="http://www.w3.org/2001/XMLSchema" xmlns:xs="http://www.w3.org/2001/XMLSchema" xmlns:p="http://schemas.microsoft.com/office/2006/metadata/properties" xmlns:ns3="9c88babf-b6d6-43da-8389-007c5487dfa3" targetNamespace="http://schemas.microsoft.com/office/2006/metadata/properties" ma:root="true" ma:fieldsID="2fc406a8c3692b8cc386ed9997fb625b" ns3:_="">
-    <xsd:import namespace="9c88babf-b6d6-43da-8389-007c5487dfa3"/>
+<ct:contentTypeSchema xmlns:ct="http://schemas.microsoft.com/office/2006/metadata/contentType" xmlns:ma="http://schemas.microsoft.com/office/2006/metadata/properties/metaAttributes" ct:_="" ma:_="" ma:contentTypeName="Document" ma:contentTypeID="0x010100D7A73DE82F473A47AB64BBD5054F5643" ma:contentTypeVersion="19" ma:contentTypeDescription="Create a new document." ma:contentTypeScope="" ma:versionID="90368133653ac934f4dc717368a41e08">
+  <xsd:schema xmlns:xsd="http://www.w3.org/2001/XMLSchema" xmlns:xs="http://www.w3.org/2001/XMLSchema" xmlns:p="http://schemas.microsoft.com/office/2006/metadata/properties" xmlns:ns2="bc782de4-7d8e-4eb7-bafa-70ab990787ca" xmlns:ns3="ce1f210d-7eb3-467f-8174-279afabe373b" targetNamespace="http://schemas.microsoft.com/office/2006/metadata/properties" ma:root="true" ma:fieldsID="d1c669c1c8026e54d146d569614e1e77" ns2:_="" ns3:_="">
+    <xsd:import namespace="bc782de4-7d8e-4eb7-bafa-70ab990787ca"/>
+    <xsd:import namespace="ce1f210d-7eb3-467f-8174-279afabe373b"/>
     <xsd:element name="properties">
       <xsd:complexType>
         <xsd:sequence>
           <xsd:element name="documentManagement">
             <xsd:complexType>
               <xsd:all>
-                <xsd:element ref="ns3:MediaServiceMetadata" minOccurs="0"/>
-                <xsd:element ref="ns3:MediaServiceFastMetadata" minOccurs="0"/>
+                <xsd:element ref="ns2:MediaServiceMetadata" minOccurs="0"/>
+                <xsd:element ref="ns2:MediaServiceFastMetadata" minOccurs="0"/>
+                <xsd:element ref="ns2:MediaServiceAutoTags" minOccurs="0"/>
+                <xsd:element ref="ns2:MediaServiceGenerationTime" minOccurs="0"/>
+                <xsd:element ref="ns2:MediaServiceEventHashCode" minOccurs="0"/>
+                <xsd:element ref="ns2:MediaServiceOCR" minOccurs="0"/>
+                <xsd:element ref="ns2:MediaServiceAutoKeyPoints" minOccurs="0"/>
+                <xsd:element ref="ns2:MediaServiceKeyPoints" minOccurs="0"/>
+                <xsd:element ref="ns2:MediaLengthInSeconds" minOccurs="0"/>
+                <xsd:element ref="ns3:SharedWithUsers" minOccurs="0"/>
+                <xsd:element ref="ns3:SharedWithDetails" minOccurs="0"/>
+                <xsd:element ref="ns2:MediaServiceDateTaken" minOccurs="0"/>
+                <xsd:element ref="ns3:TaxCatchAll" minOccurs="0"/>
+                <xsd:element ref="ns2:lcf76f155ced4ddcb4097134ff3c332f" minOccurs="0"/>
               </xsd:all>
             </xsd:complexType>
           </xsd:element>
@@ -12063,7 +13203,7 @@
       </xsd:complexType>
     </xsd:element>
   </xsd:schema>
-  <xsd:schema xmlns:xsd="http://www.w3.org/2001/XMLSchema" xmlns:xs="http://www.w3.org/2001/XMLSchema" xmlns:dms="http://schemas.microsoft.com/office/2006/documentManagement/types" xmlns:pc="http://schemas.microsoft.com/office/infopath/2007/PartnerControls" targetNamespace="9c88babf-b6d6-43da-8389-007c5487dfa3" elementFormDefault="qualified">
+  <xsd:schema xmlns:xsd="http://www.w3.org/2001/XMLSchema" xmlns:xs="http://www.w3.org/2001/XMLSchema" xmlns:dms="http://schemas.microsoft.com/office/2006/documentManagement/types" xmlns:pc="http://schemas.microsoft.com/office/infopath/2007/PartnerControls" targetNamespace="bc782de4-7d8e-4eb7-bafa-70ab990787ca" elementFormDefault="qualified">
     <xsd:import namespace="http://schemas.microsoft.com/office/2006/documentManagement/types"/>
     <xsd:import namespace="http://schemas.microsoft.com/office/infopath/2007/PartnerControls"/>
     <xsd:element name="MediaServiceMetadata" ma:index="8" nillable="true" ma:displayName="MediaServiceMetadata" ma:hidden="true" ma:internalName="MediaServiceMetadata" ma:readOnly="true">
@@ -12075,6 +13215,98 @@
       <xsd:simpleType>
         <xsd:restriction base="dms:Note"/>
       </xsd:simpleType>
+    </xsd:element>
+    <xsd:element name="MediaServiceAutoTags" ma:index="10" nillable="true" ma:displayName="Tags" ma:internalName="MediaServiceAutoTags" ma:readOnly="true">
+      <xsd:simpleType>
+        <xsd:restriction base="dms:Text"/>
+      </xsd:simpleType>
+    </xsd:element>
+    <xsd:element name="MediaServiceGenerationTime" ma:index="11" nillable="true" ma:displayName="MediaServiceGenerationTime" ma:hidden="true" ma:internalName="MediaServiceGenerationTime" ma:readOnly="true">
+      <xsd:simpleType>
+        <xsd:restriction base="dms:Text"/>
+      </xsd:simpleType>
+    </xsd:element>
+    <xsd:element name="MediaServiceEventHashCode" ma:index="12" nillable="true" ma:displayName="MediaServiceEventHashCode" ma:hidden="true" ma:internalName="MediaServiceEventHashCode" ma:readOnly="true">
+      <xsd:simpleType>
+        <xsd:restriction base="dms:Text"/>
+      </xsd:simpleType>
+    </xsd:element>
+    <xsd:element name="MediaServiceOCR" ma:index="13" nillable="true" ma:displayName="Extracted Text" ma:internalName="MediaServiceOCR" ma:readOnly="true">
+      <xsd:simpleType>
+        <xsd:restriction base="dms:Note">
+          <xsd:maxLength value="255"/>
+        </xsd:restriction>
+      </xsd:simpleType>
+    </xsd:element>
+    <xsd:element name="MediaServiceAutoKeyPoints" ma:index="14" nillable="true" ma:displayName="MediaServiceAutoKeyPoints" ma:hidden="true" ma:internalName="MediaServiceAutoKeyPoints" ma:readOnly="true">
+      <xsd:simpleType>
+        <xsd:restriction base="dms:Note"/>
+      </xsd:simpleType>
+    </xsd:element>
+    <xsd:element name="MediaServiceKeyPoints" ma:index="15" nillable="true" ma:displayName="KeyPoints" ma:internalName="MediaServiceKeyPoints" ma:readOnly="true">
+      <xsd:simpleType>
+        <xsd:restriction base="dms:Note">
+          <xsd:maxLength value="255"/>
+        </xsd:restriction>
+      </xsd:simpleType>
+    </xsd:element>
+    <xsd:element name="MediaLengthInSeconds" ma:index="16" nillable="true" ma:displayName="MediaLengthInSeconds" ma:hidden="true" ma:internalName="MediaLengthInSeconds" ma:readOnly="true">
+      <xsd:simpleType>
+        <xsd:restriction base="dms:Unknown"/>
+      </xsd:simpleType>
+    </xsd:element>
+    <xsd:element name="MediaServiceDateTaken" ma:index="19" nillable="true" ma:displayName="MediaServiceDateTaken" ma:hidden="true" ma:internalName="MediaServiceDateTaken" ma:readOnly="true">
+      <xsd:simpleType>
+        <xsd:restriction base="dms:Text"/>
+      </xsd:simpleType>
+    </xsd:element>
+    <xsd:element name="lcf76f155ced4ddcb4097134ff3c332f" ma:index="22" nillable="true" ma:taxonomy="true" ma:internalName="lcf76f155ced4ddcb4097134ff3c332f" ma:taxonomyFieldName="MediaServiceImageTags" ma:displayName="Image Tags" ma:readOnly="false" ma:fieldId="{5cf76f15-5ced-4ddc-b409-7134ff3c332f}" ma:taxonomyMulti="true" ma:sspId="8b919d01-5e1c-47d1-af89-ad4a07d60660" ma:termSetId="09814cd3-568e-fe90-9814-8d621ff8fb84" ma:anchorId="fba54fb3-c3e1-fe81-a776-ca4b69148c4d" ma:open="true" ma:isKeyword="false">
+      <xsd:complexType>
+        <xsd:sequence>
+          <xsd:element ref="pc:Terms" minOccurs="0" maxOccurs="1"/>
+        </xsd:sequence>
+      </xsd:complexType>
+    </xsd:element>
+  </xsd:schema>
+  <xsd:schema xmlns:xsd="http://www.w3.org/2001/XMLSchema" xmlns:xs="http://www.w3.org/2001/XMLSchema" xmlns:dms="http://schemas.microsoft.com/office/2006/documentManagement/types" xmlns:pc="http://schemas.microsoft.com/office/infopath/2007/PartnerControls" targetNamespace="ce1f210d-7eb3-467f-8174-279afabe373b" elementFormDefault="qualified">
+    <xsd:import namespace="http://schemas.microsoft.com/office/2006/documentManagement/types"/>
+    <xsd:import namespace="http://schemas.microsoft.com/office/infopath/2007/PartnerControls"/>
+    <xsd:element name="SharedWithUsers" ma:index="17" nillable="true" ma:displayName="Shared With" ma:internalName="SharedWithUsers" ma:readOnly="true">
+      <xsd:complexType>
+        <xsd:complexContent>
+          <xsd:extension base="dms:UserMulti">
+            <xsd:sequence>
+              <xsd:element name="UserInfo" minOccurs="0" maxOccurs="unbounded">
+                <xsd:complexType>
+                  <xsd:sequence>
+                    <xsd:element name="DisplayName" type="xsd:string" minOccurs="0"/>
+                    <xsd:element name="AccountId" type="dms:UserId" minOccurs="0" nillable="true"/>
+                    <xsd:element name="AccountType" type="xsd:string" minOccurs="0"/>
+                  </xsd:sequence>
+                </xsd:complexType>
+              </xsd:element>
+            </xsd:sequence>
+          </xsd:extension>
+        </xsd:complexContent>
+      </xsd:complexType>
+    </xsd:element>
+    <xsd:element name="SharedWithDetails" ma:index="18" nillable="true" ma:displayName="Shared With Details" ma:internalName="SharedWithDetails" ma:readOnly="true">
+      <xsd:simpleType>
+        <xsd:restriction base="dms:Note">
+          <xsd:maxLength value="255"/>
+        </xsd:restriction>
+      </xsd:simpleType>
+    </xsd:element>
+    <xsd:element name="TaxCatchAll" ma:index="20" nillable="true" ma:displayName="Taxonomy Catch All Column" ma:hidden="true" ma:list="{29d98574-8de8-46a2-898e-065364ba1a92}" ma:internalName="TaxCatchAll" ma:showField="CatchAllData" ma:web="ce1f210d-7eb3-467f-8174-279afabe373b">
+      <xsd:complexType>
+        <xsd:complexContent>
+          <xsd:extension base="dms:MultiChoiceLookup">
+            <xsd:sequence>
+              <xsd:element name="Value" type="dms:Lookup" maxOccurs="unbounded" minOccurs="0" nillable="true"/>
+            </xsd:sequence>
+          </xsd:extension>
+        </xsd:complexContent>
+      </xsd:complexType>
     </xsd:element>
   </xsd:schema>
   <xsd:schema xmlns="http://schemas.openxmlformats.org/package/2006/metadata/core-properties" xmlns:xsd="http://www.w3.org/2001/XMLSchema" xmlns:xsi="http://www.w3.org/2001/XMLSchema-instance" xmlns:dc="http://purl.org/dc/elements/1.1/" xmlns:dcterms="http://purl.org/dc/terms/" xmlns:odoc="http://schemas.microsoft.com/internal/obd" targetNamespace="http://schemas.openxmlformats.org/package/2006/metadata/core-properties" elementFormDefault="qualified" attributeFormDefault="unqualified" blockDefault="#all">
@@ -12176,7 +13408,22 @@
 </ct:contentTypeSchema>
 </file>
 
+<file path=customXml/item4.xml><?xml version="1.0" encoding="utf-8"?>
+<b:Sources xmlns:b="http://schemas.openxmlformats.org/officeDocument/2006/bibliography" xmlns="http://schemas.openxmlformats.org/officeDocument/2006/bibliography" SelectedStyle="\APASixthEditionOfficeOnline.xsl" StyleName="APA" Version="6"/>
+</file>
+
 <file path=customXml/itemProps1.xml><?xml version="1.0" encoding="utf-8"?>
+<ds:datastoreItem xmlns:ds="http://schemas.openxmlformats.org/officeDocument/2006/customXml" ds:itemID="{10DD16EC-2B59-4C87-9D79-F8FA18CF4DEE}">
+  <ds:schemaRefs>
+    <ds:schemaRef ds:uri="http://schemas.microsoft.com/office/2006/metadata/properties"/>
+    <ds:schemaRef ds:uri="http://schemas.microsoft.com/office/infopath/2007/PartnerControls"/>
+    <ds:schemaRef ds:uri="ce1f210d-7eb3-467f-8174-279afabe373b"/>
+    <ds:schemaRef ds:uri="bc782de4-7d8e-4eb7-bafa-70ab990787ca"/>
+  </ds:schemaRefs>
+</ds:datastoreItem>
+</file>
+
+<file path=customXml/itemProps2.xml><?xml version="1.0" encoding="utf-8"?>
 <ds:datastoreItem xmlns:ds="http://schemas.openxmlformats.org/officeDocument/2006/customXml" ds:itemID="{1DE0170D-4E75-422B-AD99-D6C60FD46935}">
   <ds:schemaRefs>
     <ds:schemaRef ds:uri="http://schemas.microsoft.com/sharepoint/v3/contenttype/forms"/>
@@ -12184,31 +13431,15 @@
 </ds:datastoreItem>
 </file>
 
-<file path=customXml/itemProps2.xml><?xml version="1.0" encoding="utf-8"?>
-<ds:datastoreItem xmlns:ds="http://schemas.openxmlformats.org/officeDocument/2006/customXml" ds:itemID="{10DD16EC-2B59-4C87-9D79-F8FA18CF4DEE}">
-  <ds:schemaRefs>
-    <ds:schemaRef ds:uri="http://schemas.microsoft.com/office/2006/metadata/properties"/>
-    <ds:schemaRef ds:uri="http://schemas.microsoft.com/office/infopath/2007/PartnerControls"/>
-  </ds:schemaRefs>
-</ds:datastoreItem>
-</file>
-
 <file path=customXml/itemProps3.xml><?xml version="1.0" encoding="utf-8"?>
-<ds:datastoreItem xmlns:ds="http://schemas.openxmlformats.org/officeDocument/2006/customXml" ds:itemID="{524A7CF6-3645-40F5-ABE7-99A684D12243}">
-  <ds:schemaRefs>
-    <ds:schemaRef ds:uri="http://schemas.openxmlformats.org/officeDocument/2006/bibliography"/>
-  </ds:schemaRefs>
-</ds:datastoreItem>
-</file>
-
-<file path=customXml/itemProps4.xml><?xml version="1.0" encoding="utf-8"?>
-<ds:datastoreItem xmlns:ds="http://schemas.openxmlformats.org/officeDocument/2006/customXml" ds:itemID="{1FBDC889-BE03-4AF2-817A-417D5E539382}">
+<ds:datastoreItem xmlns:ds="http://schemas.openxmlformats.org/officeDocument/2006/customXml" ds:itemID="{DDBC00FB-EC0E-4EC3-B55F-D78A00233335}">
   <ds:schemaRefs>
     <ds:schemaRef ds:uri="http://schemas.microsoft.com/office/2006/metadata/contentType"/>
     <ds:schemaRef ds:uri="http://schemas.microsoft.com/office/2006/metadata/properties/metaAttributes"/>
     <ds:schemaRef ds:uri="http://www.w3.org/2001/XMLSchema"/>
     <ds:schemaRef ds:uri="http://schemas.microsoft.com/office/2006/metadata/properties"/>
-    <ds:schemaRef ds:uri="9c88babf-b6d6-43da-8389-007c5487dfa3"/>
+    <ds:schemaRef ds:uri="bc782de4-7d8e-4eb7-bafa-70ab990787ca"/>
+    <ds:schemaRef ds:uri="ce1f210d-7eb3-467f-8174-279afabe373b"/>
     <ds:schemaRef ds:uri="http://schemas.microsoft.com/office/2006/documentManagement/types"/>
     <ds:schemaRef ds:uri="http://schemas.microsoft.com/office/infopath/2007/PartnerControls"/>
     <ds:schemaRef ds:uri="http://schemas.openxmlformats.org/package/2006/metadata/core-properties"/>
@@ -12217,4 +13448,12 @@
     <ds:schemaRef ds:uri="http://schemas.microsoft.com/internal/obd"/>
   </ds:schemaRefs>
 </ds:datastoreItem>
+</file>
+
+<file path=customXml/itemProps4.xml><?xml version="1.0" encoding="utf-8"?>
+<ds:datastoreItem xmlns:ds="http://schemas.openxmlformats.org/officeDocument/2006/customXml" ds:itemID="{524A7CF6-3645-40F5-ABE7-99A684D12243}">
+  <ds:schemaRefs>
+    <ds:schemaRef ds:uri="http://schemas.openxmlformats.org/officeDocument/2006/bibliography"/>
+  </ds:schemaRefs>
+</ds:datastoreItem>
 </file>
</xml_diff>